<commit_message>
New XML fields design updated #461
</commit_message>
<xml_diff>
--- a/design/Design Specification - Capture - GH461 - CR13938 - Request fields in XML from InfoPro.docx
+++ b/design/Design Specification - Capture - GH461 - CR13938 - Request fields in XML from InfoPro.docx
@@ -107,7 +107,6 @@
           <w:kern w:val="0"/>
         </w:rPr>
       </w:pPr>
-      <w:bookmarkStart w:id="0" w:name="_GoBack"/>
     </w:p>
     <w:p>
       <w:pPr>
@@ -156,7 +155,6 @@
         <w:fldChar w:fldCharType="end"/>
       </w:r>
     </w:p>
-    <w:bookmarkEnd w:id="0"/>
     <w:p>
       <w:pPr>
         <w:jc w:val="center"/>
@@ -174,19 +172,8 @@
           <w:kern w:val="28"/>
           <w:sz w:val="40"/>
         </w:rPr>
-        <w:t xml:space="preserve">Request fields in XML from </w:t>
-      </w:r>
-      <w:proofErr w:type="spellStart"/>
-      <w:r>
-        <w:rPr>
-          <w:rFonts w:asciiTheme="minorHAnsi" w:hAnsiTheme="minorHAnsi"/>
-          <w:b/>
-          <w:kern w:val="28"/>
-          <w:sz w:val="40"/>
-        </w:rPr>
-        <w:t>InfoPro</w:t>
-      </w:r>
-      <w:proofErr w:type="spellEnd"/>
+        <w:t>Request fields in XML from InfoPro</w:t>
+      </w:r>
     </w:p>
     <w:p>
       <w:pPr>
@@ -1849,12 +1836,12 @@
         </w:rPr>
         <w:fldChar w:fldCharType="end"/>
       </w:r>
-      <w:bookmarkStart w:id="1" w:name="_Toc314721060"/>
-      <w:bookmarkStart w:id="2" w:name="_Toc314721188"/>
-      <w:bookmarkStart w:id="3" w:name="_Toc314721491"/>
-      <w:bookmarkStart w:id="4" w:name="_Toc314823104"/>
-      <w:bookmarkStart w:id="5" w:name="_Toc314827285"/>
-      <w:bookmarkStart w:id="6" w:name="_Toc420970829"/>
+      <w:bookmarkStart w:id="0" w:name="_Toc314721060"/>
+      <w:bookmarkStart w:id="1" w:name="_Toc314721188"/>
+      <w:bookmarkStart w:id="2" w:name="_Toc314721491"/>
+      <w:bookmarkStart w:id="3" w:name="_Toc314823104"/>
+      <w:bookmarkStart w:id="4" w:name="_Toc314827285"/>
+      <w:bookmarkStart w:id="5" w:name="_Toc420970829"/>
       <w:r>
         <w:rPr>
           <w:rFonts w:asciiTheme="minorHAnsi" w:hAnsiTheme="minorHAnsi"/>
@@ -1871,13 +1858,13 @@
           <w:rFonts w:asciiTheme="minorHAnsi" w:hAnsiTheme="minorHAnsi"/>
         </w:rPr>
       </w:pPr>
-      <w:bookmarkStart w:id="7" w:name="_Toc418519670"/>
+      <w:bookmarkStart w:id="6" w:name="_Toc418519670"/>
+      <w:bookmarkEnd w:id="0"/>
       <w:bookmarkEnd w:id="1"/>
       <w:bookmarkEnd w:id="2"/>
       <w:bookmarkEnd w:id="3"/>
       <w:bookmarkEnd w:id="4"/>
       <w:bookmarkEnd w:id="5"/>
-      <w:bookmarkEnd w:id="6"/>
       <w:r>
         <w:rPr>
           <w:rFonts w:asciiTheme="minorHAnsi" w:hAnsiTheme="minorHAnsi"/>
@@ -1891,7 +1878,7 @@
         </w:rPr>
         <w:t>/Owner – Brittany Smith</w:t>
       </w:r>
-      <w:bookmarkEnd w:id="7"/>
+      <w:bookmarkEnd w:id="6"/>
     </w:p>
     <w:p>
       <w:pPr>
@@ -1900,10 +1887,9 @@
           <w:rFonts w:asciiTheme="minorHAnsi" w:hAnsiTheme="minorHAnsi"/>
         </w:rPr>
       </w:pPr>
-      <w:bookmarkStart w:id="8" w:name="_Toc342757862"/>
-      <w:bookmarkStart w:id="9" w:name="_Toc346297770"/>
-      <w:bookmarkStart w:id="10" w:name="_Toc404134500"/>
-      <w:proofErr w:type="spellStart"/>
+      <w:bookmarkStart w:id="7" w:name="_Toc342757862"/>
+      <w:bookmarkStart w:id="8" w:name="_Toc346297770"/>
+      <w:bookmarkStart w:id="9" w:name="_Toc404134500"/>
       <w:r>
         <w:rPr>
           <w:rFonts w:ascii="Helvetica" w:hAnsi="Helvetica" w:cs="Helvetica"/>
@@ -1912,9 +1898,8 @@
           <w:szCs w:val="21"/>
           <w:shd w:val="clear" w:color="auto" w:fill="FFFFFF"/>
         </w:rPr>
-        <w:t>InfoPro</w:t>
-      </w:r>
-      <w:proofErr w:type="spellEnd"/>
+        <w:t>InfoPro has requested several field</w:t>
+      </w:r>
       <w:r>
         <w:rPr>
           <w:rFonts w:ascii="Helvetica" w:hAnsi="Helvetica" w:cs="Helvetica"/>
@@ -1923,9 +1908,63 @@
           <w:szCs w:val="21"/>
           <w:shd w:val="clear" w:color="auto" w:fill="FFFFFF"/>
         </w:rPr>
-        <w:t xml:space="preserve"> has requested several field</w:t>
-      </w:r>
-      <w:r>
+        <w:t>s that are not coming through the XML that are needed for our July release</w:t>
+      </w:r>
+    </w:p>
+    <w:p>
+      <w:pPr>
+        <w:pStyle w:val="Heading1"/>
+        <w:rPr>
+          <w:rFonts w:asciiTheme="minorHAnsi" w:hAnsiTheme="minorHAnsi"/>
+        </w:rPr>
+      </w:pPr>
+      <w:bookmarkStart w:id="10" w:name="_Toc379450809"/>
+      <w:bookmarkStart w:id="11" w:name="_Toc418519671"/>
+      <w:r>
+        <w:rPr>
+          <w:rFonts w:asciiTheme="minorHAnsi" w:hAnsiTheme="minorHAnsi"/>
+        </w:rPr>
+        <w:t>Assumptions</w:t>
+      </w:r>
+      <w:bookmarkEnd w:id="10"/>
+      <w:bookmarkEnd w:id="11"/>
+    </w:p>
+    <w:p>
+      <w:pPr>
+        <w:pStyle w:val="BodyText"/>
+        <w:ind w:firstLine="432"/>
+        <w:rPr>
+          <w:rFonts w:asciiTheme="minorHAnsi" w:hAnsiTheme="minorHAnsi"/>
+        </w:rPr>
+      </w:pPr>
+      <w:r>
+        <w:rPr>
+          <w:rFonts w:asciiTheme="minorHAnsi" w:hAnsiTheme="minorHAnsi"/>
+        </w:rPr>
+        <w:t>NA</w:t>
+      </w:r>
+    </w:p>
+    <w:p>
+      <w:pPr>
+        <w:pStyle w:val="Heading1"/>
+        <w:rPr>
+          <w:rFonts w:asciiTheme="minorHAnsi" w:hAnsiTheme="minorHAnsi"/>
+        </w:rPr>
+      </w:pPr>
+      <w:bookmarkStart w:id="12" w:name="_Toc418519672"/>
+      <w:r>
+        <w:rPr>
+          <w:rFonts w:asciiTheme="minorHAnsi" w:hAnsiTheme="minorHAnsi"/>
+        </w:rPr>
+        <w:t>Design</w:t>
+      </w:r>
+      <w:bookmarkEnd w:id="12"/>
+    </w:p>
+    <w:p>
+      <w:pPr>
+        <w:pStyle w:val="NormalWeb"/>
+        <w:shd w:val="clear" w:color="auto" w:fill="FFFFFF"/>
+        <w:spacing w:before="0" w:beforeAutospacing="0" w:after="0" w:afterAutospacing="0"/>
         <w:rPr>
           <w:rFonts w:ascii="Helvetica" w:hAnsi="Helvetica" w:cs="Helvetica"/>
           <w:color w:val="333333"/>
@@ -1933,57 +1972,17 @@
           <w:szCs w:val="21"/>
           <w:shd w:val="clear" w:color="auto" w:fill="FFFFFF"/>
         </w:rPr>
-        <w:t>s that are not coming through the XML that are needed for our July release</w:t>
-      </w:r>
-    </w:p>
-    <w:p>
-      <w:pPr>
-        <w:pStyle w:val="Heading1"/>
-        <w:rPr>
-          <w:rFonts w:asciiTheme="minorHAnsi" w:hAnsiTheme="minorHAnsi"/>
-        </w:rPr>
-      </w:pPr>
-      <w:bookmarkStart w:id="11" w:name="_Toc379450809"/>
-      <w:bookmarkStart w:id="12" w:name="_Toc418519671"/>
-      <w:r>
-        <w:rPr>
-          <w:rFonts w:asciiTheme="minorHAnsi" w:hAnsiTheme="minorHAnsi"/>
-        </w:rPr>
-        <w:t>Assumptions</w:t>
-      </w:r>
-      <w:bookmarkEnd w:id="11"/>
-      <w:bookmarkEnd w:id="12"/>
-    </w:p>
-    <w:p>
-      <w:pPr>
-        <w:pStyle w:val="BodyText"/>
-        <w:ind w:firstLine="432"/>
-        <w:rPr>
-          <w:rFonts w:asciiTheme="minorHAnsi" w:hAnsiTheme="minorHAnsi"/>
-        </w:rPr>
-      </w:pPr>
-      <w:r>
-        <w:rPr>
-          <w:rFonts w:asciiTheme="minorHAnsi" w:hAnsiTheme="minorHAnsi"/>
-        </w:rPr>
-        <w:t>NA</w:t>
-      </w:r>
-    </w:p>
-    <w:p>
-      <w:pPr>
-        <w:pStyle w:val="Heading1"/>
-        <w:rPr>
-          <w:rFonts w:asciiTheme="minorHAnsi" w:hAnsiTheme="minorHAnsi"/>
-        </w:rPr>
-      </w:pPr>
-      <w:bookmarkStart w:id="13" w:name="_Toc418519672"/>
-      <w:r>
-        <w:rPr>
-          <w:rFonts w:asciiTheme="minorHAnsi" w:hAnsiTheme="minorHAnsi"/>
-        </w:rPr>
-        <w:t>Design</w:t>
-      </w:r>
-      <w:bookmarkEnd w:id="13"/>
+      </w:pPr>
+      <w:r>
+        <w:rPr>
+          <w:rStyle w:val="Strong"/>
+          <w:rFonts w:ascii="Helvetica" w:hAnsi="Helvetica" w:cs="Helvetica"/>
+          <w:color w:val="333333"/>
+          <w:sz w:val="21"/>
+          <w:szCs w:val="21"/>
+        </w:rPr>
+        <w:t>Fields Needed</w:t>
+      </w:r>
     </w:p>
     <w:p>
       <w:pPr>
@@ -2000,139 +1999,357 @@
       </w:pPr>
       <w:r>
         <w:rPr>
+          <w:rFonts w:ascii="Helvetica" w:hAnsi="Helvetica" w:cs="Helvetica"/>
+          <w:color w:val="333333"/>
+          <w:sz w:val="21"/>
+          <w:szCs w:val="21"/>
+          <w:shd w:val="clear" w:color="auto" w:fill="FFFFFF"/>
+        </w:rPr>
+        <w:t>Scout Route</w:t>
+      </w:r>
+    </w:p>
+    <w:p>
+      <w:pPr>
+        <w:pStyle w:val="NormalWeb"/>
+        <w:shd w:val="clear" w:color="auto" w:fill="FFFFFF"/>
+        <w:spacing w:before="0" w:beforeAutospacing="0" w:after="0" w:afterAutospacing="0"/>
+        <w:rPr>
+          <w:rFonts w:ascii="Helvetica" w:hAnsi="Helvetica" w:cs="Helvetica"/>
+          <w:color w:val="333333"/>
+          <w:sz w:val="21"/>
+          <w:szCs w:val="21"/>
+        </w:rPr>
+      </w:pPr>
+      <w:r>
+        <w:rPr>
+          <w:rFonts w:ascii="Helvetica" w:hAnsi="Helvetica" w:cs="Helvetica"/>
+          <w:color w:val="333333"/>
+          <w:sz w:val="21"/>
+          <w:szCs w:val="21"/>
+        </w:rPr>
+        <w:t>Enclosure</w:t>
+      </w:r>
+      <w:r>
+        <w:rPr>
+          <w:rFonts w:ascii="Helvetica" w:hAnsi="Helvetica" w:cs="Helvetica"/>
+          <w:color w:val="333333"/>
+          <w:sz w:val="21"/>
+          <w:szCs w:val="21"/>
+        </w:rPr>
+        <w:br/>
+        <w:t>Lock (lock type)</w:t>
+      </w:r>
+      <w:r>
+        <w:rPr>
+          <w:rFonts w:ascii="Helvetica" w:hAnsi="Helvetica" w:cs="Helvetica"/>
+          <w:color w:val="333333"/>
+          <w:sz w:val="21"/>
+          <w:szCs w:val="21"/>
+        </w:rPr>
+        <w:br/>
+        <w:t>Casters</w:t>
+      </w:r>
+      <w:r>
+        <w:rPr>
+          <w:rFonts w:ascii="Helvetica" w:hAnsi="Helvetica" w:cs="Helvetica"/>
+          <w:color w:val="333333"/>
+          <w:sz w:val="21"/>
+          <w:szCs w:val="21"/>
+        </w:rPr>
+        <w:br/>
+        <w:t>requested pick up days</w:t>
+      </w:r>
+      <w:r>
+        <w:rPr>
+          <w:rFonts w:ascii="Helvetica" w:hAnsi="Helvetica" w:cs="Helvetica"/>
+          <w:color w:val="333333"/>
+          <w:sz w:val="21"/>
+          <w:szCs w:val="21"/>
+        </w:rPr>
+        <w:br/>
+        <w:t>Owner (Container) RSG</w:t>
+      </w:r>
+      <w:r>
+        <w:rPr>
+          <w:rFonts w:ascii="Helvetica" w:hAnsi="Helvetica" w:cs="Helvetica"/>
+          <w:color w:val="333333"/>
+          <w:sz w:val="21"/>
+          <w:szCs w:val="21"/>
+        </w:rPr>
+        <w:br/>
+        <w:t>Driving Distance 0.0</w:t>
+      </w:r>
+      <w:r>
+        <w:rPr>
+          <w:rFonts w:ascii="Helvetica" w:hAnsi="Helvetica" w:cs="Helvetica"/>
+          <w:color w:val="333333"/>
+          <w:sz w:val="21"/>
+          <w:szCs w:val="21"/>
+        </w:rPr>
+        <w:br/>
+        <w:t>Customer Site Time (mins)</w:t>
+      </w:r>
+      <w:r>
+        <w:rPr>
+          <w:rStyle w:val="apple-converted-space"/>
+          <w:rFonts w:ascii="Helvetica" w:hAnsi="Helvetica" w:cs="Helvetica"/>
+          <w:color w:val="333333"/>
+          <w:sz w:val="21"/>
+          <w:szCs w:val="21"/>
+        </w:rPr>
+        <w:t> </w:t>
+      </w:r>
+      <w:r>
+        <w:rPr>
+          <w:rFonts w:ascii="Helvetica" w:hAnsi="Helvetica" w:cs="Helvetica"/>
+          <w:color w:val="333333"/>
+          <w:sz w:val="21"/>
+          <w:szCs w:val="21"/>
+        </w:rPr>
+        <w:br/>
+        <w:t>Round trip drive time (mins)</w:t>
+      </w:r>
+      <w:r>
+        <w:rPr>
+          <w:rStyle w:val="apple-converted-space"/>
+          <w:rFonts w:ascii="Helvetica" w:hAnsi="Helvetica" w:cs="Helvetica"/>
+          <w:color w:val="333333"/>
+          <w:sz w:val="21"/>
+          <w:szCs w:val="21"/>
+        </w:rPr>
+        <w:t> </w:t>
+      </w:r>
+      <w:r>
+        <w:rPr>
+          <w:rFonts w:ascii="Helvetica" w:hAnsi="Helvetica" w:cs="Helvetica"/>
+          <w:color w:val="333333"/>
+          <w:sz w:val="21"/>
+          <w:szCs w:val="21"/>
+        </w:rPr>
+        <w:br/>
+        <w:t>Disposal time (mins)</w:t>
+      </w:r>
+      <w:r>
+        <w:rPr>
+          <w:rFonts w:ascii="Helvetica" w:hAnsi="Helvetica" w:cs="Helvetica"/>
+          <w:color w:val="333333"/>
+          <w:sz w:val="21"/>
+          <w:szCs w:val="21"/>
+        </w:rPr>
+        <w:br/>
+        <w:t>Total Time (mins)</w:t>
+      </w:r>
+      <w:r>
+        <w:rPr>
+          <w:rFonts w:ascii="Helvetica" w:hAnsi="Helvetica" w:cs="Helvetica"/>
+          <w:color w:val="333333"/>
+          <w:sz w:val="21"/>
+          <w:szCs w:val="21"/>
+        </w:rPr>
+        <w:br/>
+        <w:t>Customer Site Time Override</w:t>
+      </w:r>
+      <w:r>
+        <w:rPr>
+          <w:rStyle w:val="apple-converted-space"/>
+          <w:rFonts w:ascii="Helvetica" w:hAnsi="Helvetica" w:cs="Helvetica"/>
+          <w:color w:val="333333"/>
+          <w:sz w:val="21"/>
+          <w:szCs w:val="21"/>
+        </w:rPr>
+        <w:t> </w:t>
+      </w:r>
+      <w:r>
+        <w:rPr>
+          <w:rFonts w:ascii="Helvetica" w:hAnsi="Helvetica" w:cs="Helvetica"/>
+          <w:color w:val="333333"/>
+          <w:sz w:val="21"/>
+          <w:szCs w:val="21"/>
+        </w:rPr>
+        <w:br/>
+        <w:t>Round trip drive time Override(mins)</w:t>
+      </w:r>
+      <w:r>
+        <w:rPr>
+          <w:rStyle w:val="apple-converted-space"/>
+          <w:rFonts w:ascii="Helvetica" w:hAnsi="Helvetica" w:cs="Helvetica"/>
+          <w:color w:val="333333"/>
+          <w:sz w:val="21"/>
+          <w:szCs w:val="21"/>
+        </w:rPr>
+        <w:t> </w:t>
+      </w:r>
+      <w:r>
+        <w:rPr>
+          <w:rFonts w:ascii="Helvetica" w:hAnsi="Helvetica" w:cs="Helvetica"/>
+          <w:color w:val="333333"/>
+          <w:sz w:val="21"/>
+          <w:szCs w:val="21"/>
+        </w:rPr>
+        <w:br/>
+        <w:t>Disposal time override</w:t>
+      </w:r>
+      <w:r>
+        <w:rPr>
+          <w:rStyle w:val="apple-converted-space"/>
+          <w:rFonts w:ascii="Helvetica" w:hAnsi="Helvetica" w:cs="Helvetica"/>
+          <w:color w:val="333333"/>
+          <w:sz w:val="21"/>
+          <w:szCs w:val="21"/>
+        </w:rPr>
+        <w:t> </w:t>
+      </w:r>
+      <w:r>
+        <w:rPr>
+          <w:rFonts w:ascii="Helvetica" w:hAnsi="Helvetica" w:cs="Helvetica"/>
+          <w:color w:val="333333"/>
+          <w:sz w:val="21"/>
+          <w:szCs w:val="21"/>
+        </w:rPr>
+        <w:br/>
+        <w:t>Additional Paperwork</w:t>
+      </w:r>
+      <w:r>
+        <w:rPr>
+          <w:rFonts w:ascii="Helvetica" w:hAnsi="Helvetica" w:cs="Helvetica"/>
+          <w:color w:val="333333"/>
+          <w:sz w:val="21"/>
+          <w:szCs w:val="21"/>
+        </w:rPr>
+        <w:br/>
+        <w:t>Disposal Ticket Signature</w:t>
+      </w:r>
+    </w:p>
+    <w:p>
+      <w:pPr>
+        <w:pStyle w:val="NormalWeb"/>
+        <w:shd w:val="clear" w:color="auto" w:fill="FFFFFF"/>
+        <w:spacing w:before="0" w:beforeAutospacing="0" w:after="0" w:afterAutospacing="0"/>
+        <w:rPr>
+          <w:rFonts w:ascii="Helvetica" w:hAnsi="Helvetica" w:cs="Helvetica"/>
+          <w:color w:val="333333"/>
+          <w:sz w:val="21"/>
+          <w:szCs w:val="21"/>
+        </w:rPr>
+      </w:pPr>
+    </w:p>
+    <w:p>
+      <w:pPr>
+        <w:pStyle w:val="NormalWeb"/>
+        <w:shd w:val="clear" w:color="auto" w:fill="FFFFFF"/>
+        <w:spacing w:before="0" w:beforeAutospacing="0" w:after="0" w:afterAutospacing="0"/>
+        <w:rPr>
+          <w:rFonts w:ascii="Helvetica" w:hAnsi="Helvetica" w:cs="Helvetica"/>
+          <w:color w:val="333333"/>
+          <w:sz w:val="21"/>
+          <w:szCs w:val="21"/>
+        </w:rPr>
+      </w:pPr>
+      <w:r>
+        <w:rPr>
+          <w:rFonts w:ascii="Helvetica" w:hAnsi="Helvetica" w:cs="Helvetica"/>
+          <w:color w:val="333333"/>
+          <w:sz w:val="21"/>
+          <w:szCs w:val="21"/>
+        </w:rPr>
+        <w:br/>
+        <w:t>These are some of the fields are in the below XML field (I call it a BLOB)</w:t>
+      </w:r>
+      <w:r>
+        <w:rPr>
+          <w:rStyle w:val="apple-converted-space"/>
+          <w:rFonts w:ascii="Helvetica" w:hAnsi="Helvetica" w:cs="Helvetica"/>
+          <w:color w:val="333333"/>
+          <w:sz w:val="21"/>
+          <w:szCs w:val="21"/>
+        </w:rPr>
+        <w:t> </w:t>
+      </w:r>
+      <w:r>
+        <w:rPr>
+          <w:rFonts w:ascii="Helvetica" w:hAnsi="Helvetica" w:cs="Helvetica"/>
+          <w:color w:val="333333"/>
+          <w:sz w:val="21"/>
+          <w:szCs w:val="21"/>
+        </w:rPr>
+        <w:br/>
+        <w:t>~~lock~lockAndHasp</w:t>
+      </w:r>
+      <w:r>
+        <w:rPr>
+          <w:rFonts w:ascii="Helvetica" w:hAnsi="Helvetica" w:cs="Helvetica"/>
+          <w:color w:val="333333"/>
+          <w:sz w:val="21"/>
+          <w:szCs w:val="21"/>
+        </w:rPr>
+        <w:br/>
+        <w:t>casters~false~</w:t>
+      </w:r>
+      <w:r>
+        <w:rPr>
+          <w:rFonts w:ascii="Helvetica" w:hAnsi="Helvetica" w:cs="Helvetica"/>
+          <w:color w:val="333333"/>
+          <w:sz w:val="21"/>
+          <w:szCs w:val="21"/>
+        </w:rPr>
+        <w:br/>
+        <w:t>rolloutFeet~</w:t>
+      </w:r>
+      <w:r>
+        <w:rPr>
+          <w:rFonts w:ascii="Helvetica" w:hAnsi="Helvetica" w:cs="Helvetica"/>
+          <w:color w:val="333333"/>
+          <w:sz w:val="21"/>
+          <w:szCs w:val="21"/>
+        </w:rPr>
+        <w:br/>
+        <w:t>~scoutRoute~true~</w:t>
+      </w:r>
+      <w:r>
+        <w:rPr>
+          <w:rFonts w:ascii="Helvetica" w:hAnsi="Helvetica" w:cs="Helvetica"/>
+          <w:color w:val="333333"/>
+          <w:sz w:val="21"/>
+          <w:szCs w:val="21"/>
+        </w:rPr>
+        <w:br/>
+        <w:t>isEnclosure~true~</w:t>
+      </w:r>
+    </w:p>
+    <w:p>
+      <w:pPr>
+        <w:pStyle w:val="NormalWeb"/>
+        <w:shd w:val="clear" w:color="auto" w:fill="FFFFFF"/>
+        <w:spacing w:before="0" w:beforeAutospacing="0" w:after="0" w:afterAutospacing="0"/>
+        <w:rPr>
+          <w:rFonts w:ascii="Helvetica" w:hAnsi="Helvetica" w:cs="Helvetica"/>
+          <w:color w:val="333333"/>
+          <w:sz w:val="21"/>
+          <w:szCs w:val="21"/>
+        </w:rPr>
+      </w:pPr>
+    </w:p>
+    <w:p>
+      <w:pPr>
+        <w:pStyle w:val="NormalWeb"/>
+        <w:shd w:val="clear" w:color="auto" w:fill="FFFFFF"/>
+        <w:spacing w:before="0" w:beforeAutospacing="0" w:after="0" w:afterAutospacing="0"/>
+        <w:rPr>
+          <w:rFonts w:ascii="Helvetica" w:hAnsi="Helvetica" w:cs="Helvetica"/>
+          <w:color w:val="333333"/>
+          <w:sz w:val="21"/>
+          <w:szCs w:val="21"/>
+        </w:rPr>
+      </w:pPr>
+      <w:r>
+        <w:rPr>
           <w:rStyle w:val="Strong"/>
           <w:rFonts w:ascii="Helvetica" w:hAnsi="Helvetica" w:cs="Helvetica"/>
           <w:color w:val="333333"/>
           <w:sz w:val="21"/>
           <w:szCs w:val="21"/>
         </w:rPr>
-        <w:t>Fields Needed</w:t>
-      </w:r>
-    </w:p>
-    <w:p>
-      <w:pPr>
-        <w:pStyle w:val="NormalWeb"/>
-        <w:shd w:val="clear" w:color="auto" w:fill="FFFFFF"/>
-        <w:spacing w:before="0" w:beforeAutospacing="0" w:after="0" w:afterAutospacing="0"/>
-        <w:rPr>
-          <w:rFonts w:ascii="Helvetica" w:hAnsi="Helvetica" w:cs="Helvetica"/>
-          <w:color w:val="333333"/>
-          <w:sz w:val="21"/>
-          <w:szCs w:val="21"/>
-          <w:shd w:val="clear" w:color="auto" w:fill="FFFFFF"/>
-        </w:rPr>
-      </w:pPr>
-      <w:r>
-        <w:rPr>
-          <w:rFonts w:ascii="Helvetica" w:hAnsi="Helvetica" w:cs="Helvetica"/>
-          <w:color w:val="333333"/>
-          <w:sz w:val="21"/>
-          <w:szCs w:val="21"/>
-          <w:shd w:val="clear" w:color="auto" w:fill="FFFFFF"/>
-        </w:rPr>
-        <w:t>Scout Route</w:t>
-      </w:r>
-    </w:p>
-    <w:p>
-      <w:pPr>
-        <w:pStyle w:val="NormalWeb"/>
-        <w:shd w:val="clear" w:color="auto" w:fill="FFFFFF"/>
-        <w:spacing w:before="0" w:beforeAutospacing="0" w:after="0" w:afterAutospacing="0"/>
-        <w:rPr>
-          <w:rFonts w:ascii="Helvetica" w:hAnsi="Helvetica" w:cs="Helvetica"/>
-          <w:color w:val="333333"/>
-          <w:sz w:val="21"/>
-          <w:szCs w:val="21"/>
-        </w:rPr>
-      </w:pPr>
-      <w:r>
-        <w:rPr>
-          <w:rFonts w:ascii="Helvetica" w:hAnsi="Helvetica" w:cs="Helvetica"/>
-          <w:color w:val="333333"/>
-          <w:sz w:val="21"/>
-          <w:szCs w:val="21"/>
-        </w:rPr>
-        <w:t>Enclosure</w:t>
-      </w:r>
-      <w:r>
-        <w:rPr>
-          <w:rFonts w:ascii="Helvetica" w:hAnsi="Helvetica" w:cs="Helvetica"/>
-          <w:color w:val="333333"/>
-          <w:sz w:val="21"/>
-          <w:szCs w:val="21"/>
-        </w:rPr>
-        <w:br/>
-        <w:t>Lock (lock type)</w:t>
-      </w:r>
-      <w:r>
-        <w:rPr>
-          <w:rFonts w:ascii="Helvetica" w:hAnsi="Helvetica" w:cs="Helvetica"/>
-          <w:color w:val="333333"/>
-          <w:sz w:val="21"/>
-          <w:szCs w:val="21"/>
-        </w:rPr>
-        <w:br/>
-        <w:t>Casters</w:t>
-      </w:r>
-      <w:r>
-        <w:rPr>
-          <w:rFonts w:ascii="Helvetica" w:hAnsi="Helvetica" w:cs="Helvetica"/>
-          <w:color w:val="333333"/>
-          <w:sz w:val="21"/>
-          <w:szCs w:val="21"/>
-        </w:rPr>
-        <w:br/>
-        <w:t>requested pick up days</w:t>
-      </w:r>
-      <w:r>
-        <w:rPr>
-          <w:rFonts w:ascii="Helvetica" w:hAnsi="Helvetica" w:cs="Helvetica"/>
-          <w:color w:val="333333"/>
-          <w:sz w:val="21"/>
-          <w:szCs w:val="21"/>
-        </w:rPr>
-        <w:br/>
-        <w:t>Owner (Container) RSG</w:t>
-      </w:r>
-      <w:r>
-        <w:rPr>
-          <w:rFonts w:ascii="Helvetica" w:hAnsi="Helvetica" w:cs="Helvetica"/>
-          <w:color w:val="333333"/>
-          <w:sz w:val="21"/>
-          <w:szCs w:val="21"/>
-        </w:rPr>
-        <w:br/>
-        <w:t>Driving Distance 0.0</w:t>
-      </w:r>
-      <w:r>
-        <w:rPr>
-          <w:rFonts w:ascii="Helvetica" w:hAnsi="Helvetica" w:cs="Helvetica"/>
-          <w:color w:val="333333"/>
-          <w:sz w:val="21"/>
-          <w:szCs w:val="21"/>
-        </w:rPr>
-        <w:br/>
-        <w:t>Customer Site Time (</w:t>
-      </w:r>
-      <w:proofErr w:type="spellStart"/>
-      <w:r>
-        <w:rPr>
-          <w:rFonts w:ascii="Helvetica" w:hAnsi="Helvetica" w:cs="Helvetica"/>
-          <w:color w:val="333333"/>
-          <w:sz w:val="21"/>
-          <w:szCs w:val="21"/>
-        </w:rPr>
-        <w:t>mins</w:t>
-      </w:r>
-      <w:proofErr w:type="spellEnd"/>
-      <w:r>
-        <w:rPr>
-          <w:rFonts w:ascii="Helvetica" w:hAnsi="Helvetica" w:cs="Helvetica"/>
-          <w:color w:val="333333"/>
-          <w:sz w:val="21"/>
-          <w:szCs w:val="21"/>
-        </w:rPr>
-        <w:t>)</w:t>
+        <w:t>Design / Development</w:t>
       </w:r>
       <w:r>
         <w:rPr>
@@ -2151,28 +2368,7 @@
           <w:sz w:val="21"/>
           <w:szCs w:val="21"/>
         </w:rPr>
-        <w:br/>
-        <w:t>Round trip drive time (</w:t>
-      </w:r>
-      <w:proofErr w:type="spellStart"/>
-      <w:r>
-        <w:rPr>
-          <w:rFonts w:ascii="Helvetica" w:hAnsi="Helvetica" w:cs="Helvetica"/>
-          <w:color w:val="333333"/>
-          <w:sz w:val="21"/>
-          <w:szCs w:val="21"/>
-        </w:rPr>
-        <w:t>mins</w:t>
-      </w:r>
-      <w:proofErr w:type="spellEnd"/>
-      <w:r>
-        <w:rPr>
-          <w:rFonts w:ascii="Helvetica" w:hAnsi="Helvetica" w:cs="Helvetica"/>
-          <w:color w:val="333333"/>
-          <w:sz w:val="21"/>
-          <w:szCs w:val="21"/>
-        </w:rPr>
-        <w:t>)</w:t>
+        <w:t>-</w:t>
       </w:r>
       <w:r>
         <w:rPr>
@@ -2191,10 +2387,8 @@
           <w:sz w:val="21"/>
           <w:szCs w:val="21"/>
         </w:rPr>
-        <w:br/>
-        <w:t>Disposal time (</w:t>
-      </w:r>
-      <w:proofErr w:type="spellStart"/>
+        <w:t>From Oracle:</w:t>
+      </w:r>
       <w:r>
         <w:rPr>
           <w:rFonts w:ascii="Helvetica" w:hAnsi="Helvetica" w:cs="Helvetica"/>
@@ -2202,18 +2396,22 @@
           <w:sz w:val="21"/>
           <w:szCs w:val="21"/>
         </w:rPr>
-        <w:t>mins</w:t>
-      </w:r>
-      <w:proofErr w:type="spellEnd"/>
-      <w:r>
+        <w:br/>
+        <w:t>I would suggest that you create a new line attribute and set it in a dedicated commerce library function on the advanced modify of the action that either submits the order itself (if possible) or one of the earlier actions in the workflow. In this new commerce library, you would simply split the _config_attributes system attribute (I would actually suggest the _config_attr_info system attribute instead, since it has more delimiters and is more conducive to this kind of operation), loop over its elements, and write out an XML form of it however you like. Something like this:</w:t>
+      </w:r>
+    </w:p>
+    <w:p>
+      <w:pPr>
+        <w:pStyle w:val="NormalWeb"/>
+        <w:shd w:val="clear" w:color="auto" w:fill="FFFFFF"/>
+        <w:spacing w:before="0" w:beforeAutospacing="0" w:after="0" w:afterAutospacing="0"/>
         <w:rPr>
           <w:rFonts w:ascii="Helvetica" w:hAnsi="Helvetica" w:cs="Helvetica"/>
           <w:color w:val="333333"/>
           <w:sz w:val="21"/>
           <w:szCs w:val="21"/>
         </w:rPr>
-        <w:t>)</w:t>
-      </w:r>
+      </w:pPr>
       <w:r>
         <w:rPr>
           <w:rFonts w:ascii="Helvetica" w:hAnsi="Helvetica" w:cs="Helvetica"/>
@@ -2221,10 +2419,8 @@
           <w:sz w:val="21"/>
           <w:szCs w:val="21"/>
         </w:rPr>
-        <w:br/>
-        <w:t>Total Time (</w:t>
-      </w:r>
-      <w:proofErr w:type="spellStart"/>
+        <w:t>ret = “”;</w:t>
+      </w:r>
       <w:r>
         <w:rPr>
           <w:rFonts w:ascii="Helvetica" w:hAnsi="Helvetica" w:cs="Helvetica"/>
@@ -2232,9 +2428,9 @@
           <w:sz w:val="21"/>
           <w:szCs w:val="21"/>
         </w:rPr>
-        <w:t>mins</w:t>
-      </w:r>
-      <w:proofErr w:type="spellEnd"/>
+        <w:br/>
+        <w:t>configArr = split(_config_attr_info, “|^|”);</w:t>
+      </w:r>
       <w:r>
         <w:rPr>
           <w:rFonts w:ascii="Helvetica" w:hAnsi="Helvetica" w:cs="Helvetica"/>
@@ -2242,7 +2438,8 @@
           <w:sz w:val="21"/>
           <w:szCs w:val="21"/>
         </w:rPr>
-        <w:t>)</w:t>
+        <w:br/>
+        <w:t>for each in confArr {</w:t>
       </w:r>
       <w:r>
         <w:rPr>
@@ -2252,9 +2449,312 @@
           <w:szCs w:val="21"/>
         </w:rPr>
         <w:br/>
-        <w:t>Customer Site Time Override</w:t>
-      </w:r>
-      <w:r>
+        <w:t>eachArr = split(each, “~”);</w:t>
+      </w:r>
+      <w:r>
+        <w:rPr>
+          <w:rFonts w:ascii="Helvetica" w:hAnsi="Helvetica" w:cs="Helvetica"/>
+          <w:color w:val="333333"/>
+          <w:sz w:val="21"/>
+          <w:szCs w:val="21"/>
+        </w:rPr>
+        <w:br/>
+        <w:t>name = eachArr[1];</w:t>
+      </w:r>
+      <w:r>
+        <w:rPr>
+          <w:rFonts w:ascii="Helvetica" w:hAnsi="Helvetica" w:cs="Helvetica"/>
+          <w:color w:val="333333"/>
+          <w:sz w:val="21"/>
+          <w:szCs w:val="21"/>
+        </w:rPr>
+        <w:br/>
+        <w:t>value = eachArr[2];</w:t>
+      </w:r>
+      <w:r>
+        <w:rPr>
+          <w:rFonts w:ascii="Helvetica" w:hAnsi="Helvetica" w:cs="Helvetica"/>
+          <w:color w:val="333333"/>
+          <w:sz w:val="21"/>
+          <w:szCs w:val="21"/>
+        </w:rPr>
+        <w:br/>
+        <w:t>ret = ret + “&lt;” + name + “&gt;” + value + “&lt;/” + name “&gt;”;</w:t>
+      </w:r>
+      <w:r>
+        <w:rPr>
+          <w:rFonts w:ascii="Helvetica" w:hAnsi="Helvetica" w:cs="Helvetica"/>
+          <w:color w:val="333333"/>
+          <w:sz w:val="21"/>
+          <w:szCs w:val="21"/>
+        </w:rPr>
+        <w:br/>
+        <w:t>}</w:t>
+      </w:r>
+    </w:p>
+    <w:p>
+      <w:pPr>
+        <w:pStyle w:val="NormalWeb"/>
+        <w:shd w:val="clear" w:color="auto" w:fill="FFFFFF"/>
+        <w:spacing w:before="0" w:beforeAutospacing="0" w:after="0" w:afterAutospacing="0"/>
+        <w:rPr>
+          <w:rFonts w:ascii="Helvetica" w:hAnsi="Helvetica" w:cs="Helvetica"/>
+          <w:color w:val="333333"/>
+          <w:sz w:val="21"/>
+          <w:szCs w:val="21"/>
+        </w:rPr>
+      </w:pPr>
+      <w:r>
+        <w:rPr>
+          <w:rFonts w:ascii="Helvetica" w:hAnsi="Helvetica" w:cs="Helvetica"/>
+          <w:color w:val="333333"/>
+          <w:sz w:val="21"/>
+          <w:szCs w:val="21"/>
+        </w:rPr>
+        <w:lastRenderedPageBreak/>
+        <w:t>Obviously be sure to check</w:t>
+      </w:r>
+      <w:r>
+        <w:rPr>
+          <w:rFonts w:ascii="Helvetica" w:hAnsi="Helvetica" w:cs="Helvetica"/>
+          <w:color w:val="333333"/>
+          <w:sz w:val="21"/>
+          <w:szCs w:val="21"/>
+        </w:rPr>
+        <w:t xml:space="preserve"> the position of the name and value pairs in the _config_attr_info string.</w:t>
+      </w:r>
+    </w:p>
+    <w:p>
+      <w:pPr>
+        <w:pStyle w:val="NormalWeb"/>
+        <w:shd w:val="clear" w:color="auto" w:fill="FFFFFF"/>
+        <w:spacing w:before="0" w:beforeAutospacing="0" w:after="0" w:afterAutospacing="0"/>
+        <w:rPr>
+          <w:rFonts w:ascii="Helvetica" w:hAnsi="Helvetica" w:cs="Helvetica"/>
+          <w:color w:val="333333"/>
+          <w:sz w:val="21"/>
+          <w:szCs w:val="21"/>
+        </w:rPr>
+      </w:pPr>
+    </w:p>
+    <w:p>
+      <w:pPr>
+        <w:pStyle w:val="NormalWeb"/>
+        <w:shd w:val="clear" w:color="auto" w:fill="FFFFFF"/>
+        <w:spacing w:before="0" w:beforeAutospacing="0" w:after="0" w:afterAutospacing="0"/>
+        <w:rPr>
+          <w:rFonts w:ascii="Helvetica" w:hAnsi="Helvetica" w:cs="Helvetica"/>
+          <w:color w:val="333333"/>
+          <w:sz w:val="21"/>
+          <w:szCs w:val="21"/>
+        </w:rPr>
+      </w:pPr>
+      <w:r>
+        <w:rPr>
+          <w:rFonts w:ascii="Helvetica" w:hAnsi="Helvetica" w:cs="Helvetica"/>
+          <w:color w:val="333333"/>
+          <w:sz w:val="21"/>
+          <w:szCs w:val="21"/>
+        </w:rPr>
+        <w:t>Also, I would suggest wrapping the entire return string, which will represent the XML you’re looking for, in CDATA, so that the transaction XML validates.</w:t>
+      </w:r>
+    </w:p>
+    <w:p>
+      <w:pPr>
+        <w:pStyle w:val="NormalWeb"/>
+        <w:shd w:val="clear" w:color="auto" w:fill="FFFFFF"/>
+        <w:spacing w:before="0" w:beforeAutospacing="0" w:after="0" w:afterAutospacing="0"/>
+        <w:rPr>
+          <w:rFonts w:ascii="Helvetica" w:hAnsi="Helvetica" w:cs="Helvetica"/>
+          <w:color w:val="333333"/>
+          <w:sz w:val="21"/>
+          <w:szCs w:val="21"/>
+        </w:rPr>
+      </w:pPr>
+    </w:p>
+    <w:p>
+      <w:pPr>
+        <w:pStyle w:val="NormalWeb"/>
+        <w:shd w:val="clear" w:color="auto" w:fill="FFFFFF"/>
+        <w:spacing w:before="0" w:beforeAutospacing="0" w:after="0" w:afterAutospacing="0"/>
+        <w:rPr>
+          <w:rFonts w:ascii="Helvetica" w:hAnsi="Helvetica" w:cs="Helvetica"/>
+          <w:color w:val="333333"/>
+          <w:sz w:val="21"/>
+          <w:szCs w:val="21"/>
+        </w:rPr>
+      </w:pPr>
+      <w:r>
+        <w:rPr>
+          <w:rFonts w:ascii="Helvetica" w:hAnsi="Helvetica" w:cs="Helvetica"/>
+          <w:color w:val="333333"/>
+          <w:sz w:val="21"/>
+          <w:szCs w:val="21"/>
+        </w:rPr>
+        <w:t>A</w:t>
+      </w:r>
+      <w:r>
+        <w:rPr>
+          <w:rFonts w:ascii="Helvetica" w:hAnsi="Helvetica" w:cs="Helvetica"/>
+          <w:color w:val="333333"/>
+          <w:sz w:val="21"/>
+          <w:szCs w:val="21"/>
+        </w:rPr>
+        <w:t>lso, y</w:t>
+      </w:r>
+      <w:r>
+        <w:rPr>
+          <w:rFonts w:ascii="Helvetica" w:hAnsi="Helvetica" w:cs="Helvetica"/>
+          <w:color w:val="333333"/>
+          <w:sz w:val="21"/>
+          <w:szCs w:val="21"/>
+        </w:rPr>
+        <w:t>our configurations are currently small and do not have many attributes, so the psuedocode I suggested will work just fine and quickly. However, when writing very large strings, performance is vastly improved by doing something like this instead:</w:t>
+      </w:r>
+    </w:p>
+    <w:p>
+      <w:pPr>
+        <w:pStyle w:val="NormalWeb"/>
+        <w:shd w:val="clear" w:color="auto" w:fill="FFFFFF"/>
+        <w:spacing w:before="0" w:beforeAutospacing="0" w:after="0" w:afterAutospacing="0"/>
+        <w:rPr>
+          <w:rFonts w:ascii="Helvetica" w:hAnsi="Helvetica" w:cs="Helvetica"/>
+          <w:color w:val="333333"/>
+          <w:sz w:val="21"/>
+          <w:szCs w:val="21"/>
+        </w:rPr>
+      </w:pPr>
+    </w:p>
+    <w:p>
+      <w:pPr>
+        <w:pStyle w:val="NormalWeb"/>
+        <w:shd w:val="clear" w:color="auto" w:fill="FFFFFF"/>
+        <w:spacing w:before="0" w:beforeAutospacing="0" w:after="0" w:afterAutospacing="0"/>
+        <w:rPr>
+          <w:rFonts w:ascii="Helvetica" w:hAnsi="Helvetica" w:cs="Helvetica"/>
+          <w:color w:val="333333"/>
+          <w:sz w:val="21"/>
+          <w:szCs w:val="21"/>
+        </w:rPr>
+      </w:pPr>
+      <w:r>
+        <w:rPr>
+          <w:rFonts w:ascii="Helvetica" w:hAnsi="Helvetica" w:cs="Helvetica"/>
+          <w:color w:val="333333"/>
+          <w:sz w:val="21"/>
+          <w:szCs w:val="21"/>
+        </w:rPr>
+        <w:t>ret = “”;</w:t>
+      </w:r>
+      <w:r>
+        <w:rPr>
+          <w:rFonts w:ascii="Helvetica" w:hAnsi="Helvetica" w:cs="Helvetica"/>
+          <w:color w:val="333333"/>
+          <w:sz w:val="21"/>
+          <w:szCs w:val="21"/>
+        </w:rPr>
+        <w:br/>
+        <w:t>retArr = String[];</w:t>
+      </w:r>
+      <w:r>
+        <w:rPr>
+          <w:rFonts w:ascii="Helvetica" w:hAnsi="Helvetica" w:cs="Helvetica"/>
+          <w:color w:val="333333"/>
+          <w:sz w:val="21"/>
+          <w:szCs w:val="21"/>
+        </w:rPr>
+        <w:br/>
+        <w:t>configArr = split(_config_attr_info, “|^|”);</w:t>
+      </w:r>
+      <w:r>
+        <w:rPr>
+          <w:rFonts w:ascii="Helvetica" w:hAnsi="Helvetica" w:cs="Helvetica"/>
+          <w:color w:val="333333"/>
+          <w:sz w:val="21"/>
+          <w:szCs w:val="21"/>
+        </w:rPr>
+        <w:br/>
+        <w:t>for each in confArr {</w:t>
+      </w:r>
+      <w:r>
+        <w:rPr>
+          <w:rFonts w:ascii="Helvetica" w:hAnsi="Helvetica" w:cs="Helvetica"/>
+          <w:color w:val="333333"/>
+          <w:sz w:val="21"/>
+          <w:szCs w:val="21"/>
+        </w:rPr>
+        <w:br/>
+        <w:t>eachArr = split(each, “~”);</w:t>
+      </w:r>
+      <w:r>
+        <w:rPr>
+          <w:rFonts w:ascii="Helvetica" w:hAnsi="Helvetica" w:cs="Helvetica"/>
+          <w:color w:val="333333"/>
+          <w:sz w:val="21"/>
+          <w:szCs w:val="21"/>
+        </w:rPr>
+        <w:br/>
+        <w:t>name = eachArr[1];</w:t>
+      </w:r>
+      <w:r>
+        <w:rPr>
+          <w:rFonts w:ascii="Helvetica" w:hAnsi="Helvetica" w:cs="Helvetica"/>
+          <w:color w:val="333333"/>
+          <w:sz w:val="21"/>
+          <w:szCs w:val="21"/>
+        </w:rPr>
+        <w:br/>
+        <w:t>value = eachArr[2];</w:t>
+      </w:r>
+      <w:r>
+        <w:rPr>
+          <w:rFonts w:ascii="Helvetica" w:hAnsi="Helvetica" w:cs="Helvetica"/>
+          <w:color w:val="333333"/>
+          <w:sz w:val="21"/>
+          <w:szCs w:val="21"/>
+        </w:rPr>
+        <w:br/>
+        <w:t>append(retArr, “&lt;” + name + “&gt;” + value + “&lt;/” + name “&gt;”);</w:t>
+      </w:r>
+      <w:r>
+        <w:rPr>
+          <w:rFonts w:ascii="Helvetica" w:hAnsi="Helvetica" w:cs="Helvetica"/>
+          <w:color w:val="333333"/>
+          <w:sz w:val="21"/>
+          <w:szCs w:val="21"/>
+        </w:rPr>
+        <w:br/>
+        <w:t>}</w:t>
+      </w:r>
+      <w:r>
+        <w:rPr>
+          <w:rFonts w:ascii="Helvetica" w:hAnsi="Helvetica" w:cs="Helvetica"/>
+          <w:color w:val="333333"/>
+          <w:sz w:val="21"/>
+          <w:szCs w:val="21"/>
+        </w:rPr>
+        <w:br/>
+        <w:t>ret = join(retArr,””);</w:t>
+      </w:r>
+    </w:p>
+    <w:p>
+      <w:pPr>
+        <w:pStyle w:val="NormalWeb"/>
+        <w:shd w:val="clear" w:color="auto" w:fill="FFFFFF"/>
+        <w:spacing w:before="0" w:beforeAutospacing="0" w:after="0" w:afterAutospacing="0"/>
+        <w:rPr>
+          <w:rFonts w:ascii="Helvetica" w:hAnsi="Helvetica" w:cs="Helvetica"/>
+          <w:color w:val="333333"/>
+          <w:sz w:val="21"/>
+          <w:szCs w:val="21"/>
+        </w:rPr>
+      </w:pPr>
+    </w:p>
+    <w:p>
+      <w:pPr>
+        <w:pStyle w:val="NormalWeb"/>
+        <w:shd w:val="clear" w:color="auto" w:fill="FFFFFF"/>
+        <w:spacing w:before="0" w:beforeAutospacing="0" w:after="0" w:afterAutospacing="0"/>
         <w:rPr>
           <w:rStyle w:val="apple-converted-space"/>
           <w:rFonts w:ascii="Helvetica" w:hAnsi="Helvetica" w:cs="Helvetica"/>
@@ -2262,8 +2762,7 @@
           <w:sz w:val="21"/>
           <w:szCs w:val="21"/>
         </w:rPr>
-        <w:t> </w:t>
-      </w:r>
+      </w:pPr>
       <w:r>
         <w:rPr>
           <w:rFonts w:ascii="Helvetica" w:hAnsi="Helvetica" w:cs="Helvetica"/>
@@ -2271,1108 +2770,8 @@
           <w:sz w:val="21"/>
           <w:szCs w:val="21"/>
         </w:rPr>
-        <w:br/>
-        <w:t>Round trip drive time Override(</w:t>
-      </w:r>
-      <w:proofErr w:type="spellStart"/>
-      <w:r>
-        <w:rPr>
-          <w:rFonts w:ascii="Helvetica" w:hAnsi="Helvetica" w:cs="Helvetica"/>
-          <w:color w:val="333333"/>
-          <w:sz w:val="21"/>
-          <w:szCs w:val="21"/>
-        </w:rPr>
-        <w:t>mins</w:t>
-      </w:r>
-      <w:proofErr w:type="spellEnd"/>
-      <w:r>
-        <w:rPr>
-          <w:rFonts w:ascii="Helvetica" w:hAnsi="Helvetica" w:cs="Helvetica"/>
-          <w:color w:val="333333"/>
-          <w:sz w:val="21"/>
-          <w:szCs w:val="21"/>
-        </w:rPr>
-        <w:t>)</w:t>
-      </w:r>
-      <w:r>
-        <w:rPr>
-          <w:rStyle w:val="apple-converted-space"/>
-          <w:rFonts w:ascii="Helvetica" w:hAnsi="Helvetica" w:cs="Helvetica"/>
-          <w:color w:val="333333"/>
-          <w:sz w:val="21"/>
-          <w:szCs w:val="21"/>
-        </w:rPr>
-        <w:t> </w:t>
-      </w:r>
-      <w:r>
-        <w:rPr>
-          <w:rFonts w:ascii="Helvetica" w:hAnsi="Helvetica" w:cs="Helvetica"/>
-          <w:color w:val="333333"/>
-          <w:sz w:val="21"/>
-          <w:szCs w:val="21"/>
-        </w:rPr>
-        <w:br/>
-        <w:t>Disposal time override</w:t>
-      </w:r>
-      <w:r>
-        <w:rPr>
-          <w:rStyle w:val="apple-converted-space"/>
-          <w:rFonts w:ascii="Helvetica" w:hAnsi="Helvetica" w:cs="Helvetica"/>
-          <w:color w:val="333333"/>
-          <w:sz w:val="21"/>
-          <w:szCs w:val="21"/>
-        </w:rPr>
-        <w:t> </w:t>
-      </w:r>
-      <w:r>
-        <w:rPr>
-          <w:rFonts w:ascii="Helvetica" w:hAnsi="Helvetica" w:cs="Helvetica"/>
-          <w:color w:val="333333"/>
-          <w:sz w:val="21"/>
-          <w:szCs w:val="21"/>
-        </w:rPr>
-        <w:br/>
-        <w:t>Additional Paperwork</w:t>
-      </w:r>
-      <w:r>
-        <w:rPr>
-          <w:rFonts w:ascii="Helvetica" w:hAnsi="Helvetica" w:cs="Helvetica"/>
-          <w:color w:val="333333"/>
-          <w:sz w:val="21"/>
-          <w:szCs w:val="21"/>
-        </w:rPr>
-        <w:br/>
-        <w:t>Disposal Ticket Signature</w:t>
-      </w:r>
-    </w:p>
-    <w:p>
-      <w:pPr>
-        <w:pStyle w:val="NormalWeb"/>
-        <w:shd w:val="clear" w:color="auto" w:fill="FFFFFF"/>
-        <w:spacing w:before="0" w:beforeAutospacing="0" w:after="0" w:afterAutospacing="0"/>
-        <w:rPr>
-          <w:rFonts w:ascii="Helvetica" w:hAnsi="Helvetica" w:cs="Helvetica"/>
-          <w:color w:val="333333"/>
-          <w:sz w:val="21"/>
-          <w:szCs w:val="21"/>
-        </w:rPr>
-      </w:pPr>
-    </w:p>
-    <w:p>
-      <w:pPr>
-        <w:pStyle w:val="NormalWeb"/>
-        <w:shd w:val="clear" w:color="auto" w:fill="FFFFFF"/>
-        <w:spacing w:before="0" w:beforeAutospacing="0" w:after="0" w:afterAutospacing="0"/>
-        <w:rPr>
-          <w:rFonts w:ascii="Helvetica" w:hAnsi="Helvetica" w:cs="Helvetica"/>
-          <w:color w:val="333333"/>
-          <w:sz w:val="21"/>
-          <w:szCs w:val="21"/>
-        </w:rPr>
-      </w:pPr>
-      <w:r>
-        <w:rPr>
-          <w:rFonts w:ascii="Helvetica" w:hAnsi="Helvetica" w:cs="Helvetica"/>
-          <w:color w:val="333333"/>
-          <w:sz w:val="21"/>
-          <w:szCs w:val="21"/>
-        </w:rPr>
-        <w:br/>
-        <w:t>These are some of the fields are in the below XML field (I call it a BLOB)</w:t>
-      </w:r>
-      <w:r>
-        <w:rPr>
-          <w:rStyle w:val="apple-converted-space"/>
-          <w:rFonts w:ascii="Helvetica" w:hAnsi="Helvetica" w:cs="Helvetica"/>
-          <w:color w:val="333333"/>
-          <w:sz w:val="21"/>
-          <w:szCs w:val="21"/>
-        </w:rPr>
-        <w:t> </w:t>
-      </w:r>
-      <w:r>
-        <w:rPr>
-          <w:rFonts w:ascii="Helvetica" w:hAnsi="Helvetica" w:cs="Helvetica"/>
-          <w:color w:val="333333"/>
-          <w:sz w:val="21"/>
-          <w:szCs w:val="21"/>
-        </w:rPr>
-        <w:br/>
-        <w:t>~~</w:t>
-      </w:r>
-      <w:proofErr w:type="spellStart"/>
-      <w:r>
-        <w:rPr>
-          <w:rFonts w:ascii="Helvetica" w:hAnsi="Helvetica" w:cs="Helvetica"/>
-          <w:color w:val="333333"/>
-          <w:sz w:val="21"/>
-          <w:szCs w:val="21"/>
-        </w:rPr>
-        <w:t>lock~lockAndHasp</w:t>
-      </w:r>
-      <w:proofErr w:type="spellEnd"/>
-      <w:r>
-        <w:rPr>
-          <w:rFonts w:ascii="Helvetica" w:hAnsi="Helvetica" w:cs="Helvetica"/>
-          <w:color w:val="333333"/>
-          <w:sz w:val="21"/>
-          <w:szCs w:val="21"/>
-        </w:rPr>
-        <w:br/>
-      </w:r>
-      <w:proofErr w:type="spellStart"/>
-      <w:r>
-        <w:rPr>
-          <w:rFonts w:ascii="Helvetica" w:hAnsi="Helvetica" w:cs="Helvetica"/>
-          <w:color w:val="333333"/>
-          <w:sz w:val="21"/>
-          <w:szCs w:val="21"/>
-        </w:rPr>
-        <w:t>casters~false</w:t>
-      </w:r>
-      <w:proofErr w:type="spellEnd"/>
-      <w:r>
-        <w:rPr>
-          <w:rFonts w:ascii="Helvetica" w:hAnsi="Helvetica" w:cs="Helvetica"/>
-          <w:color w:val="333333"/>
-          <w:sz w:val="21"/>
-          <w:szCs w:val="21"/>
-        </w:rPr>
-        <w:t>~</w:t>
-      </w:r>
-      <w:r>
-        <w:rPr>
-          <w:rFonts w:ascii="Helvetica" w:hAnsi="Helvetica" w:cs="Helvetica"/>
-          <w:color w:val="333333"/>
-          <w:sz w:val="21"/>
-          <w:szCs w:val="21"/>
-        </w:rPr>
-        <w:br/>
-      </w:r>
-      <w:proofErr w:type="spellStart"/>
-      <w:r>
-        <w:rPr>
-          <w:rFonts w:ascii="Helvetica" w:hAnsi="Helvetica" w:cs="Helvetica"/>
-          <w:color w:val="333333"/>
-          <w:sz w:val="21"/>
-          <w:szCs w:val="21"/>
-        </w:rPr>
-        <w:t>rolloutFeet</w:t>
-      </w:r>
-      <w:proofErr w:type="spellEnd"/>
-      <w:r>
-        <w:rPr>
-          <w:rFonts w:ascii="Helvetica" w:hAnsi="Helvetica" w:cs="Helvetica"/>
-          <w:color w:val="333333"/>
-          <w:sz w:val="21"/>
-          <w:szCs w:val="21"/>
-        </w:rPr>
-        <w:t>~</w:t>
-      </w:r>
-      <w:r>
-        <w:rPr>
-          <w:rFonts w:ascii="Helvetica" w:hAnsi="Helvetica" w:cs="Helvetica"/>
-          <w:color w:val="333333"/>
-          <w:sz w:val="21"/>
-          <w:szCs w:val="21"/>
-        </w:rPr>
-        <w:br/>
-        <w:t>~</w:t>
-      </w:r>
-      <w:proofErr w:type="spellStart"/>
-      <w:r>
-        <w:rPr>
-          <w:rFonts w:ascii="Helvetica" w:hAnsi="Helvetica" w:cs="Helvetica"/>
-          <w:color w:val="333333"/>
-          <w:sz w:val="21"/>
-          <w:szCs w:val="21"/>
-        </w:rPr>
-        <w:t>scoutRoute~true</w:t>
-      </w:r>
-      <w:proofErr w:type="spellEnd"/>
-      <w:r>
-        <w:rPr>
-          <w:rFonts w:ascii="Helvetica" w:hAnsi="Helvetica" w:cs="Helvetica"/>
-          <w:color w:val="333333"/>
-          <w:sz w:val="21"/>
-          <w:szCs w:val="21"/>
-        </w:rPr>
-        <w:t>~</w:t>
-      </w:r>
-      <w:r>
-        <w:rPr>
-          <w:rFonts w:ascii="Helvetica" w:hAnsi="Helvetica" w:cs="Helvetica"/>
-          <w:color w:val="333333"/>
-          <w:sz w:val="21"/>
-          <w:szCs w:val="21"/>
-        </w:rPr>
-        <w:br/>
-      </w:r>
-      <w:proofErr w:type="spellStart"/>
-      <w:r>
-        <w:rPr>
-          <w:rFonts w:ascii="Helvetica" w:hAnsi="Helvetica" w:cs="Helvetica"/>
-          <w:color w:val="333333"/>
-          <w:sz w:val="21"/>
-          <w:szCs w:val="21"/>
-        </w:rPr>
-        <w:t>isEnclosure~true</w:t>
-      </w:r>
-      <w:proofErr w:type="spellEnd"/>
-      <w:r>
-        <w:rPr>
-          <w:rFonts w:ascii="Helvetica" w:hAnsi="Helvetica" w:cs="Helvetica"/>
-          <w:color w:val="333333"/>
-          <w:sz w:val="21"/>
-          <w:szCs w:val="21"/>
-        </w:rPr>
-        <w:t>~</w:t>
-      </w:r>
-    </w:p>
-    <w:p>
-      <w:pPr>
-        <w:pStyle w:val="NormalWeb"/>
-        <w:shd w:val="clear" w:color="auto" w:fill="FFFFFF"/>
-        <w:spacing w:before="0" w:beforeAutospacing="0" w:after="0" w:afterAutospacing="0"/>
-        <w:rPr>
-          <w:rFonts w:ascii="Helvetica" w:hAnsi="Helvetica" w:cs="Helvetica"/>
-          <w:color w:val="333333"/>
-          <w:sz w:val="21"/>
-          <w:szCs w:val="21"/>
-        </w:rPr>
-      </w:pPr>
-    </w:p>
-    <w:p>
-      <w:pPr>
-        <w:pStyle w:val="NormalWeb"/>
-        <w:shd w:val="clear" w:color="auto" w:fill="FFFFFF"/>
-        <w:spacing w:before="0" w:beforeAutospacing="0" w:after="0" w:afterAutospacing="0"/>
-        <w:rPr>
-          <w:rFonts w:ascii="Helvetica" w:hAnsi="Helvetica" w:cs="Helvetica"/>
-          <w:color w:val="333333"/>
-          <w:sz w:val="21"/>
-          <w:szCs w:val="21"/>
-        </w:rPr>
-      </w:pPr>
-      <w:r>
-        <w:rPr>
-          <w:rStyle w:val="Strong"/>
-          <w:rFonts w:ascii="Helvetica" w:hAnsi="Helvetica" w:cs="Helvetica"/>
-          <w:color w:val="333333"/>
-          <w:sz w:val="21"/>
-          <w:szCs w:val="21"/>
-        </w:rPr>
-        <w:t>Design / Development</w:t>
-      </w:r>
-      <w:r>
-        <w:rPr>
-          <w:rStyle w:val="apple-converted-space"/>
-          <w:rFonts w:ascii="Helvetica" w:hAnsi="Helvetica" w:cs="Helvetica"/>
-          <w:color w:val="333333"/>
-          <w:sz w:val="21"/>
-          <w:szCs w:val="21"/>
-        </w:rPr>
-        <w:t> </w:t>
-      </w:r>
-      <w:r>
-        <w:rPr>
-          <w:rFonts w:ascii="Helvetica" w:hAnsi="Helvetica" w:cs="Helvetica"/>
-          <w:color w:val="333333"/>
-          <w:sz w:val="21"/>
-          <w:szCs w:val="21"/>
-        </w:rPr>
-        <w:t>-</w:t>
-      </w:r>
-      <w:r>
-        <w:rPr>
-          <w:rStyle w:val="apple-converted-space"/>
-          <w:rFonts w:ascii="Helvetica" w:hAnsi="Helvetica" w:cs="Helvetica"/>
-          <w:color w:val="333333"/>
-          <w:sz w:val="21"/>
-          <w:szCs w:val="21"/>
-        </w:rPr>
-        <w:t> </w:t>
-      </w:r>
-      <w:r>
-        <w:rPr>
-          <w:rFonts w:ascii="Helvetica" w:hAnsi="Helvetica" w:cs="Helvetica"/>
-          <w:color w:val="333333"/>
-          <w:sz w:val="21"/>
-          <w:szCs w:val="21"/>
-        </w:rPr>
-        <w:t>From Oracle:</w:t>
-      </w:r>
-      <w:r>
-        <w:rPr>
-          <w:rFonts w:ascii="Helvetica" w:hAnsi="Helvetica" w:cs="Helvetica"/>
-          <w:color w:val="333333"/>
-          <w:sz w:val="21"/>
-          <w:szCs w:val="21"/>
-        </w:rPr>
-        <w:br/>
-        <w:t>I would suggest that you create a new line attribute and set it in a dedicated commerce library function on the advanced modify of the action that either submits the order itself (if possible) or one of the earlier actions in the workflow. In this new commerce library, you would simply split the _</w:t>
-      </w:r>
-      <w:proofErr w:type="spellStart"/>
-      <w:r>
-        <w:rPr>
-          <w:rFonts w:ascii="Helvetica" w:hAnsi="Helvetica" w:cs="Helvetica"/>
-          <w:color w:val="333333"/>
-          <w:sz w:val="21"/>
-          <w:szCs w:val="21"/>
-        </w:rPr>
-        <w:t>config_attributes</w:t>
-      </w:r>
-      <w:proofErr w:type="spellEnd"/>
-      <w:r>
-        <w:rPr>
-          <w:rFonts w:ascii="Helvetica" w:hAnsi="Helvetica" w:cs="Helvetica"/>
-          <w:color w:val="333333"/>
-          <w:sz w:val="21"/>
-          <w:szCs w:val="21"/>
-        </w:rPr>
-        <w:t xml:space="preserve"> system attribute (I would actually suggest the _</w:t>
-      </w:r>
-      <w:proofErr w:type="spellStart"/>
-      <w:r>
-        <w:rPr>
-          <w:rFonts w:ascii="Helvetica" w:hAnsi="Helvetica" w:cs="Helvetica"/>
-          <w:color w:val="333333"/>
-          <w:sz w:val="21"/>
-          <w:szCs w:val="21"/>
-        </w:rPr>
-        <w:t>config_attr_info</w:t>
-      </w:r>
-      <w:proofErr w:type="spellEnd"/>
-      <w:r>
-        <w:rPr>
-          <w:rFonts w:ascii="Helvetica" w:hAnsi="Helvetica" w:cs="Helvetica"/>
-          <w:color w:val="333333"/>
-          <w:sz w:val="21"/>
-          <w:szCs w:val="21"/>
-        </w:rPr>
-        <w:t xml:space="preserve"> system attribute instead, since it has more delimiters and is more conducive to this kind of operation), loop over its elements, and write out an XML form of it however you like. Something like this:</w:t>
-      </w:r>
-    </w:p>
-    <w:p>
-      <w:pPr>
-        <w:pStyle w:val="NormalWeb"/>
-        <w:shd w:val="clear" w:color="auto" w:fill="FFFFFF"/>
-        <w:spacing w:before="0" w:beforeAutospacing="0" w:after="0" w:afterAutospacing="0"/>
-        <w:rPr>
-          <w:rFonts w:ascii="Helvetica" w:hAnsi="Helvetica" w:cs="Helvetica"/>
-          <w:color w:val="333333"/>
-          <w:sz w:val="21"/>
-          <w:szCs w:val="21"/>
-        </w:rPr>
-      </w:pPr>
-      <w:r>
-        <w:rPr>
-          <w:rFonts w:ascii="Helvetica" w:hAnsi="Helvetica" w:cs="Helvetica"/>
-          <w:color w:val="333333"/>
-          <w:sz w:val="21"/>
-          <w:szCs w:val="21"/>
-        </w:rPr>
-        <w:t>ret = “”;</w:t>
-      </w:r>
-      <w:r>
-        <w:rPr>
-          <w:rFonts w:ascii="Helvetica" w:hAnsi="Helvetica" w:cs="Helvetica"/>
-          <w:color w:val="333333"/>
-          <w:sz w:val="21"/>
-          <w:szCs w:val="21"/>
-        </w:rPr>
-        <w:br/>
-      </w:r>
-      <w:proofErr w:type="spellStart"/>
-      <w:r>
-        <w:rPr>
-          <w:rFonts w:ascii="Helvetica" w:hAnsi="Helvetica" w:cs="Helvetica"/>
-          <w:color w:val="333333"/>
-          <w:sz w:val="21"/>
-          <w:szCs w:val="21"/>
-        </w:rPr>
-        <w:t>configArr</w:t>
-      </w:r>
-      <w:proofErr w:type="spellEnd"/>
-      <w:r>
-        <w:rPr>
-          <w:rFonts w:ascii="Helvetica" w:hAnsi="Helvetica" w:cs="Helvetica"/>
-          <w:color w:val="333333"/>
-          <w:sz w:val="21"/>
-          <w:szCs w:val="21"/>
-        </w:rPr>
-        <w:t xml:space="preserve"> = split(_</w:t>
-      </w:r>
-      <w:proofErr w:type="spellStart"/>
-      <w:r>
-        <w:rPr>
-          <w:rFonts w:ascii="Helvetica" w:hAnsi="Helvetica" w:cs="Helvetica"/>
-          <w:color w:val="333333"/>
-          <w:sz w:val="21"/>
-          <w:szCs w:val="21"/>
-        </w:rPr>
-        <w:t>config_attr_info</w:t>
-      </w:r>
-      <w:proofErr w:type="spellEnd"/>
-      <w:r>
-        <w:rPr>
-          <w:rFonts w:ascii="Helvetica" w:hAnsi="Helvetica" w:cs="Helvetica"/>
-          <w:color w:val="333333"/>
-          <w:sz w:val="21"/>
-          <w:szCs w:val="21"/>
-        </w:rPr>
-        <w:t>, “|^|”);</w:t>
-      </w:r>
-      <w:r>
-        <w:rPr>
-          <w:rFonts w:ascii="Helvetica" w:hAnsi="Helvetica" w:cs="Helvetica"/>
-          <w:color w:val="333333"/>
-          <w:sz w:val="21"/>
-          <w:szCs w:val="21"/>
-        </w:rPr>
-        <w:br/>
-        <w:t xml:space="preserve">for each in </w:t>
-      </w:r>
-      <w:proofErr w:type="spellStart"/>
-      <w:r>
-        <w:rPr>
-          <w:rFonts w:ascii="Helvetica" w:hAnsi="Helvetica" w:cs="Helvetica"/>
-          <w:color w:val="333333"/>
-          <w:sz w:val="21"/>
-          <w:szCs w:val="21"/>
-        </w:rPr>
-        <w:t>confArr</w:t>
-      </w:r>
-      <w:proofErr w:type="spellEnd"/>
-      <w:r>
-        <w:rPr>
-          <w:rFonts w:ascii="Helvetica" w:hAnsi="Helvetica" w:cs="Helvetica"/>
-          <w:color w:val="333333"/>
-          <w:sz w:val="21"/>
-          <w:szCs w:val="21"/>
-        </w:rPr>
-        <w:t xml:space="preserve"> {</w:t>
-      </w:r>
-      <w:r>
-        <w:rPr>
-          <w:rFonts w:ascii="Helvetica" w:hAnsi="Helvetica" w:cs="Helvetica"/>
-          <w:color w:val="333333"/>
-          <w:sz w:val="21"/>
-          <w:szCs w:val="21"/>
-        </w:rPr>
-        <w:br/>
-      </w:r>
-      <w:proofErr w:type="spellStart"/>
-      <w:r>
-        <w:rPr>
-          <w:rFonts w:ascii="Helvetica" w:hAnsi="Helvetica" w:cs="Helvetica"/>
-          <w:color w:val="333333"/>
-          <w:sz w:val="21"/>
-          <w:szCs w:val="21"/>
-        </w:rPr>
-        <w:t>eachArr</w:t>
-      </w:r>
-      <w:proofErr w:type="spellEnd"/>
-      <w:r>
-        <w:rPr>
-          <w:rFonts w:ascii="Helvetica" w:hAnsi="Helvetica" w:cs="Helvetica"/>
-          <w:color w:val="333333"/>
-          <w:sz w:val="21"/>
-          <w:szCs w:val="21"/>
-        </w:rPr>
-        <w:t xml:space="preserve"> = split(each, “~”);</w:t>
-      </w:r>
-      <w:r>
-        <w:rPr>
-          <w:rFonts w:ascii="Helvetica" w:hAnsi="Helvetica" w:cs="Helvetica"/>
-          <w:color w:val="333333"/>
-          <w:sz w:val="21"/>
-          <w:szCs w:val="21"/>
-        </w:rPr>
-        <w:br/>
-        <w:t xml:space="preserve">name = </w:t>
-      </w:r>
-      <w:proofErr w:type="spellStart"/>
-      <w:r>
-        <w:rPr>
-          <w:rFonts w:ascii="Helvetica" w:hAnsi="Helvetica" w:cs="Helvetica"/>
-          <w:color w:val="333333"/>
-          <w:sz w:val="21"/>
-          <w:szCs w:val="21"/>
-        </w:rPr>
-        <w:t>eachArr</w:t>
-      </w:r>
-      <w:proofErr w:type="spellEnd"/>
-      <w:r>
-        <w:rPr>
-          <w:rFonts w:ascii="Helvetica" w:hAnsi="Helvetica" w:cs="Helvetica"/>
-          <w:color w:val="333333"/>
-          <w:sz w:val="21"/>
-          <w:szCs w:val="21"/>
-        </w:rPr>
-        <w:t>[1];</w:t>
-      </w:r>
-      <w:r>
-        <w:rPr>
-          <w:rFonts w:ascii="Helvetica" w:hAnsi="Helvetica" w:cs="Helvetica"/>
-          <w:color w:val="333333"/>
-          <w:sz w:val="21"/>
-          <w:szCs w:val="21"/>
-        </w:rPr>
-        <w:br/>
-        <w:t xml:space="preserve">value = </w:t>
-      </w:r>
-      <w:proofErr w:type="spellStart"/>
-      <w:r>
-        <w:rPr>
-          <w:rFonts w:ascii="Helvetica" w:hAnsi="Helvetica" w:cs="Helvetica"/>
-          <w:color w:val="333333"/>
-          <w:sz w:val="21"/>
-          <w:szCs w:val="21"/>
-        </w:rPr>
-        <w:t>eachArr</w:t>
-      </w:r>
-      <w:proofErr w:type="spellEnd"/>
-      <w:r>
-        <w:rPr>
-          <w:rFonts w:ascii="Helvetica" w:hAnsi="Helvetica" w:cs="Helvetica"/>
-          <w:color w:val="333333"/>
-          <w:sz w:val="21"/>
-          <w:szCs w:val="21"/>
-        </w:rPr>
-        <w:t>[2];</w:t>
-      </w:r>
-      <w:r>
-        <w:rPr>
-          <w:rFonts w:ascii="Helvetica" w:hAnsi="Helvetica" w:cs="Helvetica"/>
-          <w:color w:val="333333"/>
-          <w:sz w:val="21"/>
-          <w:szCs w:val="21"/>
-        </w:rPr>
-        <w:br/>
-        <w:t>ret = ret + “&lt;” + name + “&gt;” + value + “&lt;/” + name “&gt;”;</w:t>
-      </w:r>
-      <w:r>
-        <w:rPr>
-          <w:rFonts w:ascii="Helvetica" w:hAnsi="Helvetica" w:cs="Helvetica"/>
-          <w:color w:val="333333"/>
-          <w:sz w:val="21"/>
-          <w:szCs w:val="21"/>
-        </w:rPr>
-        <w:br/>
-        <w:t>}</w:t>
-      </w:r>
-    </w:p>
-    <w:p>
-      <w:pPr>
-        <w:pStyle w:val="NormalWeb"/>
-        <w:shd w:val="clear" w:color="auto" w:fill="FFFFFF"/>
-        <w:spacing w:before="0" w:beforeAutospacing="0" w:after="0" w:afterAutospacing="0"/>
-        <w:rPr>
-          <w:rFonts w:ascii="Helvetica" w:hAnsi="Helvetica" w:cs="Helvetica"/>
-          <w:color w:val="333333"/>
-          <w:sz w:val="21"/>
-          <w:szCs w:val="21"/>
-        </w:rPr>
-      </w:pPr>
-      <w:r>
-        <w:rPr>
-          <w:rFonts w:ascii="Helvetica" w:hAnsi="Helvetica" w:cs="Helvetica"/>
-          <w:color w:val="333333"/>
-          <w:sz w:val="21"/>
-          <w:szCs w:val="21"/>
-        </w:rPr>
-        <w:lastRenderedPageBreak/>
-        <w:t>Obviously be sure to check</w:t>
-      </w:r>
-      <w:r>
-        <w:rPr>
-          <w:rFonts w:ascii="Helvetica" w:hAnsi="Helvetica" w:cs="Helvetica"/>
-          <w:color w:val="333333"/>
-          <w:sz w:val="21"/>
-          <w:szCs w:val="21"/>
-        </w:rPr>
-        <w:t xml:space="preserve"> the position of the name and value pairs in the _</w:t>
-      </w:r>
-      <w:proofErr w:type="spellStart"/>
-      <w:r>
-        <w:rPr>
-          <w:rFonts w:ascii="Helvetica" w:hAnsi="Helvetica" w:cs="Helvetica"/>
-          <w:color w:val="333333"/>
-          <w:sz w:val="21"/>
-          <w:szCs w:val="21"/>
-        </w:rPr>
-        <w:t>config_attr_info</w:t>
-      </w:r>
-      <w:proofErr w:type="spellEnd"/>
-      <w:r>
-        <w:rPr>
-          <w:rFonts w:ascii="Helvetica" w:hAnsi="Helvetica" w:cs="Helvetica"/>
-          <w:color w:val="333333"/>
-          <w:sz w:val="21"/>
-          <w:szCs w:val="21"/>
-        </w:rPr>
-        <w:t xml:space="preserve"> string.</w:t>
-      </w:r>
-    </w:p>
-    <w:p>
-      <w:pPr>
-        <w:pStyle w:val="NormalWeb"/>
-        <w:shd w:val="clear" w:color="auto" w:fill="FFFFFF"/>
-        <w:spacing w:before="0" w:beforeAutospacing="0" w:after="0" w:afterAutospacing="0"/>
-        <w:rPr>
-          <w:rFonts w:ascii="Helvetica" w:hAnsi="Helvetica" w:cs="Helvetica"/>
-          <w:color w:val="333333"/>
-          <w:sz w:val="21"/>
-          <w:szCs w:val="21"/>
-        </w:rPr>
-      </w:pPr>
-    </w:p>
-    <w:p>
-      <w:pPr>
-        <w:pStyle w:val="NormalWeb"/>
-        <w:shd w:val="clear" w:color="auto" w:fill="FFFFFF"/>
-        <w:spacing w:before="0" w:beforeAutospacing="0" w:after="0" w:afterAutospacing="0"/>
-        <w:rPr>
-          <w:rFonts w:ascii="Helvetica" w:hAnsi="Helvetica" w:cs="Helvetica"/>
-          <w:color w:val="333333"/>
-          <w:sz w:val="21"/>
-          <w:szCs w:val="21"/>
-        </w:rPr>
-      </w:pPr>
-      <w:r>
-        <w:rPr>
-          <w:rFonts w:ascii="Helvetica" w:hAnsi="Helvetica" w:cs="Helvetica"/>
-          <w:color w:val="333333"/>
-          <w:sz w:val="21"/>
-          <w:szCs w:val="21"/>
-        </w:rPr>
-        <w:t>Also, I would suggest wrapping the entire return string, which will represent the XML you’re looking for, in CDATA, so that the transaction XML validates.</w:t>
-      </w:r>
-    </w:p>
-    <w:p>
-      <w:pPr>
-        <w:pStyle w:val="NormalWeb"/>
-        <w:shd w:val="clear" w:color="auto" w:fill="FFFFFF"/>
-        <w:spacing w:before="0" w:beforeAutospacing="0" w:after="0" w:afterAutospacing="0"/>
-        <w:rPr>
-          <w:rFonts w:ascii="Helvetica" w:hAnsi="Helvetica" w:cs="Helvetica"/>
-          <w:color w:val="333333"/>
-          <w:sz w:val="21"/>
-          <w:szCs w:val="21"/>
-        </w:rPr>
-      </w:pPr>
-    </w:p>
-    <w:p>
-      <w:pPr>
-        <w:pStyle w:val="NormalWeb"/>
-        <w:shd w:val="clear" w:color="auto" w:fill="FFFFFF"/>
-        <w:spacing w:before="0" w:beforeAutospacing="0" w:after="0" w:afterAutospacing="0"/>
-        <w:rPr>
-          <w:rFonts w:ascii="Helvetica" w:hAnsi="Helvetica" w:cs="Helvetica"/>
-          <w:color w:val="333333"/>
-          <w:sz w:val="21"/>
-          <w:szCs w:val="21"/>
-        </w:rPr>
-      </w:pPr>
-      <w:r>
-        <w:rPr>
-          <w:rFonts w:ascii="Helvetica" w:hAnsi="Helvetica" w:cs="Helvetica"/>
-          <w:color w:val="333333"/>
-          <w:sz w:val="21"/>
-          <w:szCs w:val="21"/>
-        </w:rPr>
-        <w:t>A</w:t>
-      </w:r>
-      <w:r>
-        <w:rPr>
-          <w:rFonts w:ascii="Helvetica" w:hAnsi="Helvetica" w:cs="Helvetica"/>
-          <w:color w:val="333333"/>
-          <w:sz w:val="21"/>
-          <w:szCs w:val="21"/>
-        </w:rPr>
-        <w:t>lso, y</w:t>
-      </w:r>
-      <w:r>
-        <w:rPr>
-          <w:rFonts w:ascii="Helvetica" w:hAnsi="Helvetica" w:cs="Helvetica"/>
-          <w:color w:val="333333"/>
-          <w:sz w:val="21"/>
-          <w:szCs w:val="21"/>
-        </w:rPr>
-        <w:t xml:space="preserve">our configurations are currently small and do not have many attributes, so the </w:t>
-      </w:r>
-      <w:proofErr w:type="spellStart"/>
-      <w:r>
-        <w:rPr>
-          <w:rFonts w:ascii="Helvetica" w:hAnsi="Helvetica" w:cs="Helvetica"/>
-          <w:color w:val="333333"/>
-          <w:sz w:val="21"/>
-          <w:szCs w:val="21"/>
-        </w:rPr>
-        <w:t>psuedocode</w:t>
-      </w:r>
-      <w:proofErr w:type="spellEnd"/>
-      <w:r>
-        <w:rPr>
-          <w:rFonts w:ascii="Helvetica" w:hAnsi="Helvetica" w:cs="Helvetica"/>
-          <w:color w:val="333333"/>
-          <w:sz w:val="21"/>
-          <w:szCs w:val="21"/>
-        </w:rPr>
-        <w:t xml:space="preserve"> I suggested will work just fine and quickly. However, when writing very large strings, performance is vastly improved by doing something like this instead:</w:t>
-      </w:r>
-    </w:p>
-    <w:p>
-      <w:pPr>
-        <w:pStyle w:val="NormalWeb"/>
-        <w:shd w:val="clear" w:color="auto" w:fill="FFFFFF"/>
-        <w:spacing w:before="0" w:beforeAutospacing="0" w:after="0" w:afterAutospacing="0"/>
-        <w:rPr>
-          <w:rFonts w:ascii="Helvetica" w:hAnsi="Helvetica" w:cs="Helvetica"/>
-          <w:color w:val="333333"/>
-          <w:sz w:val="21"/>
-          <w:szCs w:val="21"/>
-        </w:rPr>
-      </w:pPr>
-    </w:p>
-    <w:p>
-      <w:pPr>
-        <w:pStyle w:val="NormalWeb"/>
-        <w:shd w:val="clear" w:color="auto" w:fill="FFFFFF"/>
-        <w:spacing w:before="0" w:beforeAutospacing="0" w:after="0" w:afterAutospacing="0"/>
-        <w:rPr>
-          <w:rFonts w:ascii="Helvetica" w:hAnsi="Helvetica" w:cs="Helvetica"/>
-          <w:color w:val="333333"/>
-          <w:sz w:val="21"/>
-          <w:szCs w:val="21"/>
-        </w:rPr>
-      </w:pPr>
-      <w:r>
-        <w:rPr>
-          <w:rFonts w:ascii="Helvetica" w:hAnsi="Helvetica" w:cs="Helvetica"/>
-          <w:color w:val="333333"/>
-          <w:sz w:val="21"/>
-          <w:szCs w:val="21"/>
-        </w:rPr>
-        <w:t>ret = “”;</w:t>
-      </w:r>
-      <w:r>
-        <w:rPr>
-          <w:rFonts w:ascii="Helvetica" w:hAnsi="Helvetica" w:cs="Helvetica"/>
-          <w:color w:val="333333"/>
-          <w:sz w:val="21"/>
-          <w:szCs w:val="21"/>
-        </w:rPr>
-        <w:br/>
-      </w:r>
-      <w:proofErr w:type="spellStart"/>
-      <w:r>
-        <w:rPr>
-          <w:rFonts w:ascii="Helvetica" w:hAnsi="Helvetica" w:cs="Helvetica"/>
-          <w:color w:val="333333"/>
-          <w:sz w:val="21"/>
-          <w:szCs w:val="21"/>
-        </w:rPr>
-        <w:t>retArr</w:t>
-      </w:r>
-      <w:proofErr w:type="spellEnd"/>
-      <w:r>
-        <w:rPr>
-          <w:rFonts w:ascii="Helvetica" w:hAnsi="Helvetica" w:cs="Helvetica"/>
-          <w:color w:val="333333"/>
-          <w:sz w:val="21"/>
-          <w:szCs w:val="21"/>
-        </w:rPr>
-        <w:t xml:space="preserve"> = String[];</w:t>
-      </w:r>
-      <w:r>
-        <w:rPr>
-          <w:rFonts w:ascii="Helvetica" w:hAnsi="Helvetica" w:cs="Helvetica"/>
-          <w:color w:val="333333"/>
-          <w:sz w:val="21"/>
-          <w:szCs w:val="21"/>
-        </w:rPr>
-        <w:br/>
-      </w:r>
-      <w:proofErr w:type="spellStart"/>
-      <w:r>
-        <w:rPr>
-          <w:rFonts w:ascii="Helvetica" w:hAnsi="Helvetica" w:cs="Helvetica"/>
-          <w:color w:val="333333"/>
-          <w:sz w:val="21"/>
-          <w:szCs w:val="21"/>
-        </w:rPr>
-        <w:t>configArr</w:t>
-      </w:r>
-      <w:proofErr w:type="spellEnd"/>
-      <w:r>
-        <w:rPr>
-          <w:rFonts w:ascii="Helvetica" w:hAnsi="Helvetica" w:cs="Helvetica"/>
-          <w:color w:val="333333"/>
-          <w:sz w:val="21"/>
-          <w:szCs w:val="21"/>
-        </w:rPr>
-        <w:t xml:space="preserve"> = split(_</w:t>
-      </w:r>
-      <w:proofErr w:type="spellStart"/>
-      <w:r>
-        <w:rPr>
-          <w:rFonts w:ascii="Helvetica" w:hAnsi="Helvetica" w:cs="Helvetica"/>
-          <w:color w:val="333333"/>
-          <w:sz w:val="21"/>
-          <w:szCs w:val="21"/>
-        </w:rPr>
-        <w:t>config_attr_info</w:t>
-      </w:r>
-      <w:proofErr w:type="spellEnd"/>
-      <w:r>
-        <w:rPr>
-          <w:rFonts w:ascii="Helvetica" w:hAnsi="Helvetica" w:cs="Helvetica"/>
-          <w:color w:val="333333"/>
-          <w:sz w:val="21"/>
-          <w:szCs w:val="21"/>
-        </w:rPr>
-        <w:t>, “|^|”);</w:t>
-      </w:r>
-      <w:r>
-        <w:rPr>
-          <w:rFonts w:ascii="Helvetica" w:hAnsi="Helvetica" w:cs="Helvetica"/>
-          <w:color w:val="333333"/>
-          <w:sz w:val="21"/>
-          <w:szCs w:val="21"/>
-        </w:rPr>
-        <w:br/>
-        <w:t xml:space="preserve">for each in </w:t>
-      </w:r>
-      <w:proofErr w:type="spellStart"/>
-      <w:r>
-        <w:rPr>
-          <w:rFonts w:ascii="Helvetica" w:hAnsi="Helvetica" w:cs="Helvetica"/>
-          <w:color w:val="333333"/>
-          <w:sz w:val="21"/>
-          <w:szCs w:val="21"/>
-        </w:rPr>
-        <w:t>confArr</w:t>
-      </w:r>
-      <w:proofErr w:type="spellEnd"/>
-      <w:r>
-        <w:rPr>
-          <w:rFonts w:ascii="Helvetica" w:hAnsi="Helvetica" w:cs="Helvetica"/>
-          <w:color w:val="333333"/>
-          <w:sz w:val="21"/>
-          <w:szCs w:val="21"/>
-        </w:rPr>
-        <w:t xml:space="preserve"> {</w:t>
-      </w:r>
-      <w:r>
-        <w:rPr>
-          <w:rFonts w:ascii="Helvetica" w:hAnsi="Helvetica" w:cs="Helvetica"/>
-          <w:color w:val="333333"/>
-          <w:sz w:val="21"/>
-          <w:szCs w:val="21"/>
-        </w:rPr>
-        <w:br/>
-      </w:r>
-      <w:proofErr w:type="spellStart"/>
-      <w:r>
-        <w:rPr>
-          <w:rFonts w:ascii="Helvetica" w:hAnsi="Helvetica" w:cs="Helvetica"/>
-          <w:color w:val="333333"/>
-          <w:sz w:val="21"/>
-          <w:szCs w:val="21"/>
-        </w:rPr>
-        <w:t>eachArr</w:t>
-      </w:r>
-      <w:proofErr w:type="spellEnd"/>
-      <w:r>
-        <w:rPr>
-          <w:rFonts w:ascii="Helvetica" w:hAnsi="Helvetica" w:cs="Helvetica"/>
-          <w:color w:val="333333"/>
-          <w:sz w:val="21"/>
-          <w:szCs w:val="21"/>
-        </w:rPr>
-        <w:t xml:space="preserve"> = split(each, “~”);</w:t>
-      </w:r>
-      <w:r>
-        <w:rPr>
-          <w:rFonts w:ascii="Helvetica" w:hAnsi="Helvetica" w:cs="Helvetica"/>
-          <w:color w:val="333333"/>
-          <w:sz w:val="21"/>
-          <w:szCs w:val="21"/>
-        </w:rPr>
-        <w:br/>
-        <w:t xml:space="preserve">name = </w:t>
-      </w:r>
-      <w:proofErr w:type="spellStart"/>
-      <w:r>
-        <w:rPr>
-          <w:rFonts w:ascii="Helvetica" w:hAnsi="Helvetica" w:cs="Helvetica"/>
-          <w:color w:val="333333"/>
-          <w:sz w:val="21"/>
-          <w:szCs w:val="21"/>
-        </w:rPr>
-        <w:t>eachArr</w:t>
-      </w:r>
-      <w:proofErr w:type="spellEnd"/>
-      <w:r>
-        <w:rPr>
-          <w:rFonts w:ascii="Helvetica" w:hAnsi="Helvetica" w:cs="Helvetica"/>
-          <w:color w:val="333333"/>
-          <w:sz w:val="21"/>
-          <w:szCs w:val="21"/>
-        </w:rPr>
-        <w:t>[1];</w:t>
-      </w:r>
-      <w:r>
-        <w:rPr>
-          <w:rFonts w:ascii="Helvetica" w:hAnsi="Helvetica" w:cs="Helvetica"/>
-          <w:color w:val="333333"/>
-          <w:sz w:val="21"/>
-          <w:szCs w:val="21"/>
-        </w:rPr>
-        <w:br/>
-        <w:t xml:space="preserve">value = </w:t>
-      </w:r>
-      <w:proofErr w:type="spellStart"/>
-      <w:r>
-        <w:rPr>
-          <w:rFonts w:ascii="Helvetica" w:hAnsi="Helvetica" w:cs="Helvetica"/>
-          <w:color w:val="333333"/>
-          <w:sz w:val="21"/>
-          <w:szCs w:val="21"/>
-        </w:rPr>
-        <w:t>eachArr</w:t>
-      </w:r>
-      <w:proofErr w:type="spellEnd"/>
-      <w:r>
-        <w:rPr>
-          <w:rFonts w:ascii="Helvetica" w:hAnsi="Helvetica" w:cs="Helvetica"/>
-          <w:color w:val="333333"/>
-          <w:sz w:val="21"/>
-          <w:szCs w:val="21"/>
-        </w:rPr>
-        <w:t>[2];</w:t>
-      </w:r>
-      <w:r>
-        <w:rPr>
-          <w:rFonts w:ascii="Helvetica" w:hAnsi="Helvetica" w:cs="Helvetica"/>
-          <w:color w:val="333333"/>
-          <w:sz w:val="21"/>
-          <w:szCs w:val="21"/>
-        </w:rPr>
-        <w:br/>
-        <w:t>append(</w:t>
-      </w:r>
-      <w:proofErr w:type="spellStart"/>
-      <w:r>
-        <w:rPr>
-          <w:rFonts w:ascii="Helvetica" w:hAnsi="Helvetica" w:cs="Helvetica"/>
-          <w:color w:val="333333"/>
-          <w:sz w:val="21"/>
-          <w:szCs w:val="21"/>
-        </w:rPr>
-        <w:t>retArr</w:t>
-      </w:r>
-      <w:proofErr w:type="spellEnd"/>
-      <w:r>
-        <w:rPr>
-          <w:rFonts w:ascii="Helvetica" w:hAnsi="Helvetica" w:cs="Helvetica"/>
-          <w:color w:val="333333"/>
-          <w:sz w:val="21"/>
-          <w:szCs w:val="21"/>
-        </w:rPr>
-        <w:t>, “&lt;” + name + “&gt;” + value + “&lt;/” + name “&gt;”);</w:t>
-      </w:r>
-      <w:r>
-        <w:rPr>
-          <w:rFonts w:ascii="Helvetica" w:hAnsi="Helvetica" w:cs="Helvetica"/>
-          <w:color w:val="333333"/>
-          <w:sz w:val="21"/>
-          <w:szCs w:val="21"/>
-        </w:rPr>
-        <w:br/>
-        <w:t>}</w:t>
-      </w:r>
-      <w:r>
-        <w:rPr>
-          <w:rFonts w:ascii="Helvetica" w:hAnsi="Helvetica" w:cs="Helvetica"/>
-          <w:color w:val="333333"/>
-          <w:sz w:val="21"/>
-          <w:szCs w:val="21"/>
-        </w:rPr>
-        <w:br/>
-        <w:t>ret = join(</w:t>
-      </w:r>
-      <w:proofErr w:type="spellStart"/>
-      <w:r>
-        <w:rPr>
-          <w:rFonts w:ascii="Helvetica" w:hAnsi="Helvetica" w:cs="Helvetica"/>
-          <w:color w:val="333333"/>
-          <w:sz w:val="21"/>
-          <w:szCs w:val="21"/>
-        </w:rPr>
-        <w:t>retArr</w:t>
-      </w:r>
-      <w:proofErr w:type="spellEnd"/>
-      <w:r>
-        <w:rPr>
-          <w:rFonts w:ascii="Helvetica" w:hAnsi="Helvetica" w:cs="Helvetica"/>
-          <w:color w:val="333333"/>
-          <w:sz w:val="21"/>
-          <w:szCs w:val="21"/>
-        </w:rPr>
-        <w:t>,””);</w:t>
-      </w:r>
-    </w:p>
-    <w:p>
-      <w:pPr>
-        <w:pStyle w:val="NormalWeb"/>
-        <w:shd w:val="clear" w:color="auto" w:fill="FFFFFF"/>
-        <w:spacing w:before="0" w:beforeAutospacing="0" w:after="0" w:afterAutospacing="0"/>
-        <w:rPr>
-          <w:rFonts w:ascii="Helvetica" w:hAnsi="Helvetica" w:cs="Helvetica"/>
-          <w:color w:val="333333"/>
-          <w:sz w:val="21"/>
-          <w:szCs w:val="21"/>
-        </w:rPr>
-      </w:pPr>
-    </w:p>
-    <w:p>
-      <w:pPr>
-        <w:pStyle w:val="NormalWeb"/>
-        <w:shd w:val="clear" w:color="auto" w:fill="FFFFFF"/>
-        <w:spacing w:before="0" w:beforeAutospacing="0" w:after="0" w:afterAutospacing="0"/>
-        <w:rPr>
-          <w:rFonts w:ascii="Helvetica" w:hAnsi="Helvetica" w:cs="Helvetica"/>
-          <w:color w:val="333333"/>
-          <w:sz w:val="21"/>
-          <w:szCs w:val="21"/>
-        </w:rPr>
-      </w:pPr>
-      <w:r>
-        <w:rPr>
-          <w:rFonts w:ascii="Helvetica" w:hAnsi="Helvetica" w:cs="Helvetica"/>
-          <w:color w:val="333333"/>
-          <w:sz w:val="21"/>
-          <w:szCs w:val="21"/>
-        </w:rPr>
         <w:t>The above avoids constantly referencing an ever-increasing string and appending to it.</w:t>
       </w:r>
-    </w:p>
-    <w:p>
-      <w:pPr>
-        <w:shd w:val="clear" w:color="auto" w:fill="FFFFFF"/>
-        <w:ind w:left="432"/>
-        <w:rPr>
-          <w:rStyle w:val="apple-converted-space"/>
-          <w:rFonts w:ascii="Helvetica" w:hAnsi="Helvetica" w:cs="Helvetica"/>
-          <w:color w:val="333333"/>
-          <w:sz w:val="21"/>
-          <w:szCs w:val="21"/>
-          <w:shd w:val="clear" w:color="auto" w:fill="FFFFFF"/>
-        </w:rPr>
-      </w:pPr>
     </w:p>
     <w:p>
       <w:pPr>
@@ -3394,15 +2793,13 @@
           <w:rFonts w:asciiTheme="minorHAnsi" w:hAnsiTheme="minorHAnsi"/>
         </w:rPr>
       </w:pPr>
-      <w:bookmarkStart w:id="14" w:name="_Toc418519673"/>
-      <w:proofErr w:type="spellStart"/>
+      <w:bookmarkStart w:id="13" w:name="_Toc418519673"/>
       <w:r>
         <w:rPr>
           <w:rFonts w:asciiTheme="minorHAnsi" w:hAnsiTheme="minorHAnsi"/>
         </w:rPr>
         <w:t>InfoPro</w:t>
       </w:r>
-      <w:proofErr w:type="spellEnd"/>
       <w:r>
         <w:rPr>
           <w:rFonts w:asciiTheme="minorHAnsi" w:hAnsiTheme="minorHAnsi"/>
@@ -3421,7 +2818,7 @@
         </w:rPr>
         <w:t>mpacts</w:t>
       </w:r>
-      <w:bookmarkEnd w:id="14"/>
+      <w:bookmarkEnd w:id="13"/>
     </w:p>
     <w:p>
       <w:pPr>
@@ -3439,26 +2836,1886 @@
           <w:sz w:val="22"/>
           <w:szCs w:val="22"/>
         </w:rPr>
-        <w:t xml:space="preserve">New </w:t>
-      </w:r>
-      <w:proofErr w:type="spellStart"/>
-      <w:r>
+        <w:t>New varrible names to be added here:</w:t>
+      </w:r>
+    </w:p>
+    <w:tbl>
+      <w:tblPr>
+        <w:tblW w:w="9420" w:type="dxa"/>
+        <w:tblInd w:w="108" w:type="dxa"/>
+        <w:tblLook w:val="04A0" w:firstRow="1" w:lastRow="0" w:firstColumn="1" w:lastColumn="0" w:noHBand="0" w:noVBand="1"/>
+      </w:tblPr>
+      <w:tblGrid>
+        <w:gridCol w:w="3220"/>
+        <w:gridCol w:w="2880"/>
+        <w:gridCol w:w="3320"/>
+      </w:tblGrid>
+      <w:tr>
+        <w:trPr>
+          <w:trHeight w:val="300"/>
+        </w:trPr>
+        <w:tc>
+          <w:tcPr>
+            <w:tcW w:w="3220" w:type="dxa"/>
+            <w:tcBorders>
+              <w:top w:val="single" w:sz="8" w:space="0" w:color="000000"/>
+              <w:left w:val="nil"/>
+              <w:bottom w:val="single" w:sz="8" w:space="0" w:color="000000"/>
+              <w:right w:val="nil"/>
+            </w:tcBorders>
+            <w:shd w:val="clear" w:color="5B9BD5" w:fill="5B9BD5"/>
+            <w:noWrap/>
+            <w:vAlign w:val="bottom"/>
+            <w:hideMark/>
+          </w:tcPr>
+          <w:p>
+            <w:pPr>
+              <w:rPr>
+                <w:rFonts w:ascii="Calibri" w:hAnsi="Calibri"/>
+                <w:b/>
+                <w:bCs/>
+                <w:color w:val="FFFFFF"/>
+                <w:sz w:val="18"/>
+                <w:szCs w:val="18"/>
+              </w:rPr>
+            </w:pPr>
+            <w:r>
+              <w:rPr>
+                <w:rFonts w:ascii="Calibri" w:hAnsi="Calibri"/>
+                <w:b/>
+                <w:bCs/>
+                <w:color w:val="FFFFFF"/>
+                <w:sz w:val="18"/>
+                <w:szCs w:val="18"/>
+              </w:rPr>
+              <w:t>Field</w:t>
+            </w:r>
+          </w:p>
+        </w:tc>
+        <w:tc>
+          <w:tcPr>
+            <w:tcW w:w="2880" w:type="dxa"/>
+            <w:tcBorders>
+              <w:top w:val="single" w:sz="8" w:space="0" w:color="000000"/>
+              <w:left w:val="nil"/>
+              <w:bottom w:val="single" w:sz="8" w:space="0" w:color="000000"/>
+              <w:right w:val="nil"/>
+            </w:tcBorders>
+            <w:shd w:val="clear" w:color="5B9BD5" w:fill="5B9BD5"/>
+            <w:noWrap/>
+            <w:vAlign w:val="bottom"/>
+            <w:hideMark/>
+          </w:tcPr>
+          <w:p>
+            <w:pPr>
+              <w:rPr>
+                <w:rFonts w:ascii="Calibri" w:hAnsi="Calibri"/>
+                <w:b/>
+                <w:bCs/>
+                <w:color w:val="FFFFFF"/>
+                <w:sz w:val="18"/>
+                <w:szCs w:val="18"/>
+              </w:rPr>
+            </w:pPr>
+            <w:r>
+              <w:rPr>
+                <w:rFonts w:ascii="Calibri" w:hAnsi="Calibri"/>
+                <w:b/>
+                <w:bCs/>
+                <w:color w:val="FFFFFF"/>
+                <w:sz w:val="18"/>
+                <w:szCs w:val="18"/>
+              </w:rPr>
+              <w:t>Config Attribute</w:t>
+            </w:r>
+          </w:p>
+        </w:tc>
+        <w:tc>
+          <w:tcPr>
+            <w:tcW w:w="3320" w:type="dxa"/>
+            <w:tcBorders>
+              <w:top w:val="single" w:sz="8" w:space="0" w:color="000000"/>
+              <w:left w:val="nil"/>
+              <w:bottom w:val="single" w:sz="8" w:space="0" w:color="000000"/>
+              <w:right w:val="nil"/>
+            </w:tcBorders>
+            <w:shd w:val="clear" w:color="5B9BD5" w:fill="5B9BD5"/>
+            <w:noWrap/>
+            <w:vAlign w:val="bottom"/>
+            <w:hideMark/>
+          </w:tcPr>
+          <w:p>
+            <w:pPr>
+              <w:rPr>
+                <w:rFonts w:ascii="Calibri" w:hAnsi="Calibri"/>
+                <w:b/>
+                <w:bCs/>
+                <w:color w:val="FFFFFF"/>
+                <w:sz w:val="18"/>
+                <w:szCs w:val="18"/>
+              </w:rPr>
+            </w:pPr>
+            <w:r>
+              <w:rPr>
+                <w:rFonts w:ascii="Calibri" w:hAnsi="Calibri"/>
+                <w:b/>
+                <w:bCs/>
+                <w:color w:val="FFFFFF"/>
+                <w:sz w:val="18"/>
+                <w:szCs w:val="18"/>
+              </w:rPr>
+              <w:t xml:space="preserve">New </w:t>
+            </w:r>
+            <w:bookmarkStart w:id="14" w:name="_GoBack"/>
+            <w:bookmarkEnd w:id="14"/>
+            <w:r>
+              <w:rPr>
+                <w:rFonts w:ascii="Calibri" w:hAnsi="Calibri"/>
+                <w:b/>
+                <w:bCs/>
+                <w:color w:val="FFFFFF"/>
+                <w:sz w:val="18"/>
+                <w:szCs w:val="18"/>
+              </w:rPr>
+              <w:t>Line Attribute</w:t>
+            </w:r>
+          </w:p>
+        </w:tc>
+      </w:tr>
+      <w:tr>
+        <w:trPr>
+          <w:trHeight w:val="300"/>
+        </w:trPr>
+        <w:tc>
+          <w:tcPr>
+            <w:tcW w:w="3220" w:type="dxa"/>
+            <w:tcBorders>
+              <w:top w:val="nil"/>
+              <w:left w:val="nil"/>
+              <w:bottom w:val="nil"/>
+              <w:right w:val="nil"/>
+            </w:tcBorders>
+            <w:shd w:val="clear" w:color="D9D9D9" w:fill="D9D9D9"/>
+            <w:noWrap/>
+            <w:vAlign w:val="bottom"/>
+            <w:hideMark/>
+          </w:tcPr>
+          <w:p>
+            <w:pPr>
+              <w:rPr>
+                <w:rFonts w:ascii="Calibri" w:hAnsi="Calibri"/>
+                <w:color w:val="000000"/>
+                <w:sz w:val="18"/>
+                <w:szCs w:val="18"/>
+              </w:rPr>
+            </w:pPr>
+            <w:r>
+              <w:rPr>
+                <w:rFonts w:ascii="Calibri" w:hAnsi="Calibri"/>
+                <w:color w:val="000000"/>
+                <w:sz w:val="18"/>
+                <w:szCs w:val="18"/>
+              </w:rPr>
+              <w:t>Scout Route</w:t>
+            </w:r>
+          </w:p>
+        </w:tc>
+        <w:tc>
+          <w:tcPr>
+            <w:tcW w:w="2880" w:type="dxa"/>
+            <w:tcBorders>
+              <w:top w:val="nil"/>
+              <w:left w:val="nil"/>
+              <w:bottom w:val="nil"/>
+              <w:right w:val="nil"/>
+            </w:tcBorders>
+            <w:shd w:val="clear" w:color="D9D9D9" w:fill="D9D9D9"/>
+            <w:noWrap/>
+            <w:vAlign w:val="bottom"/>
+            <w:hideMark/>
+          </w:tcPr>
+          <w:p>
+            <w:pPr>
+              <w:rPr>
+                <w:rFonts w:ascii="Calibri" w:hAnsi="Calibri"/>
+                <w:color w:val="000000"/>
+                <w:sz w:val="18"/>
+                <w:szCs w:val="18"/>
+              </w:rPr>
+            </w:pPr>
+            <w:r>
+              <w:rPr>
+                <w:rFonts w:ascii="Calibri" w:hAnsi="Calibri"/>
+                <w:color w:val="000000"/>
+                <w:sz w:val="18"/>
+                <w:szCs w:val="18"/>
+              </w:rPr>
+              <w:t>scoutRoute</w:t>
+            </w:r>
+          </w:p>
+        </w:tc>
+        <w:tc>
+          <w:tcPr>
+            <w:tcW w:w="3320" w:type="dxa"/>
+            <w:tcBorders>
+              <w:top w:val="nil"/>
+              <w:left w:val="nil"/>
+              <w:bottom w:val="nil"/>
+              <w:right w:val="nil"/>
+            </w:tcBorders>
+            <w:shd w:val="clear" w:color="D9D9D9" w:fill="D9D9D9"/>
+            <w:noWrap/>
+            <w:vAlign w:val="bottom"/>
+            <w:hideMark/>
+          </w:tcPr>
+          <w:p>
+            <w:pPr>
+              <w:rPr>
+                <w:rFonts w:ascii="Calibri" w:hAnsi="Calibri"/>
+                <w:color w:val="000000"/>
+                <w:sz w:val="18"/>
+                <w:szCs w:val="18"/>
+              </w:rPr>
+            </w:pPr>
+            <w:r>
+              <w:rPr>
+                <w:rFonts w:ascii="Calibri" w:hAnsi="Calibri"/>
+                <w:color w:val="000000"/>
+                <w:sz w:val="18"/>
+                <w:szCs w:val="18"/>
+              </w:rPr>
+              <w:t>scoutRoute_line</w:t>
+            </w:r>
+          </w:p>
+        </w:tc>
+      </w:tr>
+      <w:tr>
+        <w:trPr>
+          <w:trHeight w:val="300"/>
+        </w:trPr>
+        <w:tc>
+          <w:tcPr>
+            <w:tcW w:w="3220" w:type="dxa"/>
+            <w:tcBorders>
+              <w:top w:val="nil"/>
+              <w:left w:val="nil"/>
+              <w:bottom w:val="nil"/>
+              <w:right w:val="nil"/>
+            </w:tcBorders>
+            <w:shd w:val="clear" w:color="auto" w:fill="auto"/>
+            <w:noWrap/>
+            <w:vAlign w:val="bottom"/>
+            <w:hideMark/>
+          </w:tcPr>
+          <w:p>
+            <w:pPr>
+              <w:rPr>
+                <w:rFonts w:ascii="Calibri" w:hAnsi="Calibri"/>
+                <w:color w:val="000000"/>
+                <w:sz w:val="18"/>
+                <w:szCs w:val="18"/>
+              </w:rPr>
+            </w:pPr>
+            <w:r>
+              <w:rPr>
+                <w:rFonts w:ascii="Calibri" w:hAnsi="Calibri"/>
+                <w:color w:val="000000"/>
+                <w:sz w:val="18"/>
+                <w:szCs w:val="18"/>
+              </w:rPr>
+              <w:t>Enclosure</w:t>
+            </w:r>
+          </w:p>
+        </w:tc>
+        <w:tc>
+          <w:tcPr>
+            <w:tcW w:w="2880" w:type="dxa"/>
+            <w:tcBorders>
+              <w:top w:val="nil"/>
+              <w:left w:val="nil"/>
+              <w:bottom w:val="nil"/>
+              <w:right w:val="nil"/>
+            </w:tcBorders>
+            <w:shd w:val="clear" w:color="auto" w:fill="auto"/>
+            <w:noWrap/>
+            <w:vAlign w:val="bottom"/>
+            <w:hideMark/>
+          </w:tcPr>
+          <w:p>
+            <w:pPr>
+              <w:rPr>
+                <w:rFonts w:ascii="Calibri" w:hAnsi="Calibri"/>
+                <w:color w:val="000000"/>
+                <w:sz w:val="18"/>
+                <w:szCs w:val="18"/>
+              </w:rPr>
+            </w:pPr>
+            <w:r>
+              <w:rPr>
+                <w:rFonts w:ascii="Calibri" w:hAnsi="Calibri"/>
+                <w:color w:val="000000"/>
+                <w:sz w:val="18"/>
+                <w:szCs w:val="18"/>
+              </w:rPr>
+              <w:t>isEnclosure</w:t>
+            </w:r>
+          </w:p>
+        </w:tc>
+        <w:tc>
+          <w:tcPr>
+            <w:tcW w:w="3320" w:type="dxa"/>
+            <w:tcBorders>
+              <w:top w:val="nil"/>
+              <w:left w:val="nil"/>
+              <w:bottom w:val="nil"/>
+              <w:right w:val="nil"/>
+            </w:tcBorders>
+            <w:shd w:val="clear" w:color="auto" w:fill="auto"/>
+            <w:noWrap/>
+            <w:vAlign w:val="bottom"/>
+            <w:hideMark/>
+          </w:tcPr>
+          <w:p>
+            <w:pPr>
+              <w:rPr>
+                <w:rFonts w:ascii="Calibri" w:hAnsi="Calibri"/>
+                <w:color w:val="000000"/>
+                <w:sz w:val="18"/>
+                <w:szCs w:val="18"/>
+              </w:rPr>
+            </w:pPr>
+            <w:r>
+              <w:rPr>
+                <w:rFonts w:ascii="Calibri" w:hAnsi="Calibri"/>
+                <w:color w:val="000000"/>
+                <w:sz w:val="18"/>
+                <w:szCs w:val="18"/>
+              </w:rPr>
+              <w:t>isEnclosure_line</w:t>
+            </w:r>
+          </w:p>
+        </w:tc>
+      </w:tr>
+      <w:tr>
+        <w:trPr>
+          <w:trHeight w:val="300"/>
+        </w:trPr>
+        <w:tc>
+          <w:tcPr>
+            <w:tcW w:w="3220" w:type="dxa"/>
+            <w:tcBorders>
+              <w:top w:val="nil"/>
+              <w:left w:val="nil"/>
+              <w:bottom w:val="nil"/>
+              <w:right w:val="nil"/>
+            </w:tcBorders>
+            <w:shd w:val="clear" w:color="D9D9D9" w:fill="D9D9D9"/>
+            <w:noWrap/>
+            <w:vAlign w:val="bottom"/>
+            <w:hideMark/>
+          </w:tcPr>
+          <w:p>
+            <w:pPr>
+              <w:rPr>
+                <w:rFonts w:ascii="Calibri" w:hAnsi="Calibri"/>
+                <w:color w:val="000000"/>
+                <w:sz w:val="18"/>
+                <w:szCs w:val="18"/>
+              </w:rPr>
+            </w:pPr>
+            <w:r>
+              <w:rPr>
+                <w:rFonts w:ascii="Calibri" w:hAnsi="Calibri"/>
+                <w:color w:val="000000"/>
+                <w:sz w:val="18"/>
+                <w:szCs w:val="18"/>
+              </w:rPr>
+              <w:t>Lock (lock type)</w:t>
+            </w:r>
+          </w:p>
+        </w:tc>
+        <w:tc>
+          <w:tcPr>
+            <w:tcW w:w="2880" w:type="dxa"/>
+            <w:tcBorders>
+              <w:top w:val="nil"/>
+              <w:left w:val="nil"/>
+              <w:bottom w:val="nil"/>
+              <w:right w:val="nil"/>
+            </w:tcBorders>
+            <w:shd w:val="clear" w:color="D9D9D9" w:fill="D9D9D9"/>
+            <w:noWrap/>
+            <w:vAlign w:val="bottom"/>
+            <w:hideMark/>
+          </w:tcPr>
+          <w:p>
+            <w:pPr>
+              <w:rPr>
+                <w:rFonts w:ascii="Calibri" w:hAnsi="Calibri"/>
+                <w:color w:val="000000"/>
+                <w:sz w:val="18"/>
+                <w:szCs w:val="18"/>
+              </w:rPr>
+            </w:pPr>
+            <w:r>
+              <w:rPr>
+                <w:rFonts w:ascii="Calibri" w:hAnsi="Calibri"/>
+                <w:color w:val="000000"/>
+                <w:sz w:val="18"/>
+                <w:szCs w:val="18"/>
+              </w:rPr>
+              <w:t>lock</w:t>
+            </w:r>
+          </w:p>
+        </w:tc>
+        <w:tc>
+          <w:tcPr>
+            <w:tcW w:w="3320" w:type="dxa"/>
+            <w:tcBorders>
+              <w:top w:val="nil"/>
+              <w:left w:val="nil"/>
+              <w:bottom w:val="nil"/>
+              <w:right w:val="nil"/>
+            </w:tcBorders>
+            <w:shd w:val="clear" w:color="D9D9D9" w:fill="D9D9D9"/>
+            <w:noWrap/>
+            <w:vAlign w:val="bottom"/>
+            <w:hideMark/>
+          </w:tcPr>
+          <w:p>
+            <w:pPr>
+              <w:rPr>
+                <w:rFonts w:ascii="Calibri" w:hAnsi="Calibri"/>
+                <w:color w:val="000000"/>
+                <w:sz w:val="18"/>
+                <w:szCs w:val="18"/>
+              </w:rPr>
+            </w:pPr>
+            <w:r>
+              <w:rPr>
+                <w:rFonts w:ascii="Calibri" w:hAnsi="Calibri"/>
+                <w:color w:val="000000"/>
+                <w:sz w:val="18"/>
+                <w:szCs w:val="18"/>
+              </w:rPr>
+              <w:t>lockType_line</w:t>
+            </w:r>
+          </w:p>
+        </w:tc>
+      </w:tr>
+      <w:tr>
+        <w:trPr>
+          <w:trHeight w:val="300"/>
+        </w:trPr>
+        <w:tc>
+          <w:tcPr>
+            <w:tcW w:w="3220" w:type="dxa"/>
+            <w:tcBorders>
+              <w:top w:val="nil"/>
+              <w:left w:val="nil"/>
+              <w:bottom w:val="nil"/>
+              <w:right w:val="nil"/>
+            </w:tcBorders>
+            <w:shd w:val="clear" w:color="auto" w:fill="auto"/>
+            <w:noWrap/>
+            <w:vAlign w:val="bottom"/>
+            <w:hideMark/>
+          </w:tcPr>
+          <w:p>
+            <w:pPr>
+              <w:rPr>
+                <w:rFonts w:ascii="Calibri" w:hAnsi="Calibri"/>
+                <w:color w:val="000000"/>
+                <w:sz w:val="18"/>
+                <w:szCs w:val="18"/>
+              </w:rPr>
+            </w:pPr>
+            <w:r>
+              <w:rPr>
+                <w:rFonts w:ascii="Calibri" w:hAnsi="Calibri"/>
+                <w:color w:val="000000"/>
+                <w:sz w:val="18"/>
+                <w:szCs w:val="18"/>
+              </w:rPr>
+              <w:t>Casters</w:t>
+            </w:r>
+          </w:p>
+        </w:tc>
+        <w:tc>
+          <w:tcPr>
+            <w:tcW w:w="2880" w:type="dxa"/>
+            <w:tcBorders>
+              <w:top w:val="nil"/>
+              <w:left w:val="nil"/>
+              <w:bottom w:val="nil"/>
+              <w:right w:val="nil"/>
+            </w:tcBorders>
+            <w:shd w:val="clear" w:color="auto" w:fill="auto"/>
+            <w:noWrap/>
+            <w:vAlign w:val="bottom"/>
+            <w:hideMark/>
+          </w:tcPr>
+          <w:p>
+            <w:pPr>
+              <w:rPr>
+                <w:rFonts w:ascii="Calibri" w:hAnsi="Calibri"/>
+                <w:color w:val="000000"/>
+                <w:sz w:val="18"/>
+                <w:szCs w:val="18"/>
+              </w:rPr>
+            </w:pPr>
+            <w:r>
+              <w:rPr>
+                <w:rFonts w:ascii="Calibri" w:hAnsi="Calibri"/>
+                <w:color w:val="000000"/>
+                <w:sz w:val="18"/>
+                <w:szCs w:val="18"/>
+              </w:rPr>
+              <w:t>casters</w:t>
+            </w:r>
+          </w:p>
+        </w:tc>
+        <w:tc>
+          <w:tcPr>
+            <w:tcW w:w="3320" w:type="dxa"/>
+            <w:tcBorders>
+              <w:top w:val="nil"/>
+              <w:left w:val="nil"/>
+              <w:bottom w:val="nil"/>
+              <w:right w:val="nil"/>
+            </w:tcBorders>
+            <w:shd w:val="clear" w:color="auto" w:fill="auto"/>
+            <w:noWrap/>
+            <w:vAlign w:val="bottom"/>
+            <w:hideMark/>
+          </w:tcPr>
+          <w:p>
+            <w:pPr>
+              <w:rPr>
+                <w:rFonts w:ascii="Calibri" w:hAnsi="Calibri"/>
+                <w:color w:val="000000"/>
+                <w:sz w:val="18"/>
+                <w:szCs w:val="18"/>
+              </w:rPr>
+            </w:pPr>
+            <w:r>
+              <w:rPr>
+                <w:rFonts w:ascii="Calibri" w:hAnsi="Calibri"/>
+                <w:color w:val="000000"/>
+                <w:sz w:val="18"/>
+                <w:szCs w:val="18"/>
+              </w:rPr>
+              <w:t>casters_line</w:t>
+            </w:r>
+          </w:p>
+        </w:tc>
+      </w:tr>
+      <w:tr>
+        <w:trPr>
+          <w:trHeight w:val="300"/>
+        </w:trPr>
+        <w:tc>
+          <w:tcPr>
+            <w:tcW w:w="3220" w:type="dxa"/>
+            <w:tcBorders>
+              <w:top w:val="nil"/>
+              <w:left w:val="nil"/>
+              <w:bottom w:val="nil"/>
+              <w:right w:val="nil"/>
+            </w:tcBorders>
+            <w:shd w:val="clear" w:color="D9D9D9" w:fill="D9D9D9"/>
+            <w:noWrap/>
+            <w:vAlign w:val="bottom"/>
+            <w:hideMark/>
+          </w:tcPr>
+          <w:p>
+            <w:pPr>
+              <w:rPr>
+                <w:rFonts w:ascii="Calibri" w:hAnsi="Calibri"/>
+                <w:color w:val="000000"/>
+                <w:sz w:val="18"/>
+                <w:szCs w:val="18"/>
+              </w:rPr>
+            </w:pPr>
+            <w:r>
+              <w:rPr>
+                <w:rFonts w:ascii="Calibri" w:hAnsi="Calibri"/>
+                <w:color w:val="000000"/>
+                <w:sz w:val="18"/>
+                <w:szCs w:val="18"/>
+              </w:rPr>
+              <w:t>requested pick up days</w:t>
+            </w:r>
+          </w:p>
+        </w:tc>
+        <w:tc>
+          <w:tcPr>
+            <w:tcW w:w="2880" w:type="dxa"/>
+            <w:tcBorders>
+              <w:top w:val="nil"/>
+              <w:left w:val="nil"/>
+              <w:bottom w:val="nil"/>
+              <w:right w:val="nil"/>
+            </w:tcBorders>
+            <w:shd w:val="clear" w:color="D9D9D9" w:fill="D9D9D9"/>
+            <w:noWrap/>
+            <w:vAlign w:val="bottom"/>
+            <w:hideMark/>
+          </w:tcPr>
+          <w:p>
+            <w:pPr>
+              <w:rPr>
+                <w:rFonts w:ascii="Calibri" w:hAnsi="Calibri"/>
+                <w:color w:val="000000"/>
+                <w:sz w:val="18"/>
+                <w:szCs w:val="18"/>
+              </w:rPr>
+            </w:pPr>
+            <w:r>
+              <w:rPr>
+                <w:rFonts w:ascii="Calibri" w:hAnsi="Calibri"/>
+                <w:color w:val="000000"/>
+                <w:sz w:val="18"/>
+                <w:szCs w:val="18"/>
+              </w:rPr>
+              <w:t>requestPickupDays</w:t>
+            </w:r>
+          </w:p>
+        </w:tc>
+        <w:tc>
+          <w:tcPr>
+            <w:tcW w:w="3320" w:type="dxa"/>
+            <w:tcBorders>
+              <w:top w:val="nil"/>
+              <w:left w:val="nil"/>
+              <w:bottom w:val="nil"/>
+              <w:right w:val="nil"/>
+            </w:tcBorders>
+            <w:shd w:val="clear" w:color="D9D9D9" w:fill="D9D9D9"/>
+            <w:noWrap/>
+            <w:vAlign w:val="bottom"/>
+            <w:hideMark/>
+          </w:tcPr>
+          <w:p>
+            <w:pPr>
+              <w:rPr>
+                <w:rFonts w:ascii="Calibri" w:hAnsi="Calibri"/>
+                <w:color w:val="000000"/>
+                <w:sz w:val="18"/>
+                <w:szCs w:val="18"/>
+              </w:rPr>
+            </w:pPr>
+            <w:r>
+              <w:rPr>
+                <w:rFonts w:ascii="Calibri" w:hAnsi="Calibri"/>
+                <w:color w:val="000000"/>
+                <w:sz w:val="18"/>
+                <w:szCs w:val="18"/>
+              </w:rPr>
+              <w:t>requestPickupDays_line</w:t>
+            </w:r>
+          </w:p>
+        </w:tc>
+      </w:tr>
+      <w:tr>
+        <w:trPr>
+          <w:trHeight w:val="300"/>
+        </w:trPr>
+        <w:tc>
+          <w:tcPr>
+            <w:tcW w:w="3220" w:type="dxa"/>
+            <w:tcBorders>
+              <w:top w:val="nil"/>
+              <w:left w:val="nil"/>
+              <w:bottom w:val="nil"/>
+              <w:right w:val="nil"/>
+            </w:tcBorders>
+            <w:shd w:val="clear" w:color="auto" w:fill="auto"/>
+            <w:noWrap/>
+            <w:vAlign w:val="bottom"/>
+            <w:hideMark/>
+          </w:tcPr>
+          <w:p>
+            <w:pPr>
+              <w:rPr>
+                <w:rFonts w:ascii="Calibri" w:hAnsi="Calibri"/>
+                <w:color w:val="000000"/>
+                <w:sz w:val="18"/>
+                <w:szCs w:val="18"/>
+              </w:rPr>
+            </w:pPr>
+            <w:r>
+              <w:rPr>
+                <w:rFonts w:ascii="Calibri" w:hAnsi="Calibri"/>
+                <w:color w:val="000000"/>
+                <w:sz w:val="18"/>
+                <w:szCs w:val="18"/>
+              </w:rPr>
+              <w:t>Owner (Container) RSG</w:t>
+            </w:r>
+          </w:p>
+        </w:tc>
+        <w:tc>
+          <w:tcPr>
+            <w:tcW w:w="2880" w:type="dxa"/>
+            <w:tcBorders>
+              <w:top w:val="nil"/>
+              <w:left w:val="nil"/>
+              <w:bottom w:val="nil"/>
+              <w:right w:val="nil"/>
+            </w:tcBorders>
+            <w:shd w:val="clear" w:color="auto" w:fill="auto"/>
+            <w:noWrap/>
+            <w:vAlign w:val="bottom"/>
+            <w:hideMark/>
+          </w:tcPr>
+          <w:p>
+            <w:pPr>
+              <w:rPr>
+                <w:rFonts w:ascii="Calibri" w:hAnsi="Calibri"/>
+                <w:color w:val="000000"/>
+                <w:sz w:val="18"/>
+                <w:szCs w:val="18"/>
+              </w:rPr>
+            </w:pPr>
+            <w:r>
+              <w:rPr>
+                <w:rFonts w:ascii="Calibri" w:hAnsi="Calibri"/>
+                <w:color w:val="000000"/>
+                <w:sz w:val="18"/>
+                <w:szCs w:val="18"/>
+              </w:rPr>
+              <w:t>isCustomerOwned</w:t>
+            </w:r>
+          </w:p>
+        </w:tc>
+        <w:tc>
+          <w:tcPr>
+            <w:tcW w:w="3320" w:type="dxa"/>
+            <w:tcBorders>
+              <w:top w:val="nil"/>
+              <w:left w:val="nil"/>
+              <w:bottom w:val="nil"/>
+              <w:right w:val="nil"/>
+            </w:tcBorders>
+            <w:shd w:val="clear" w:color="auto" w:fill="auto"/>
+            <w:noWrap/>
+            <w:vAlign w:val="bottom"/>
+            <w:hideMark/>
+          </w:tcPr>
+          <w:p>
+            <w:pPr>
+              <w:rPr>
+                <w:rFonts w:ascii="Calibri" w:hAnsi="Calibri"/>
+                <w:color w:val="000000"/>
+                <w:sz w:val="18"/>
+                <w:szCs w:val="18"/>
+              </w:rPr>
+            </w:pPr>
+            <w:r>
+              <w:rPr>
+                <w:rFonts w:ascii="Calibri" w:hAnsi="Calibri"/>
+                <w:color w:val="000000"/>
+                <w:sz w:val="18"/>
+                <w:szCs w:val="18"/>
+              </w:rPr>
+              <w:t>isCustomerOwnedContainer_line</w:t>
+            </w:r>
+          </w:p>
+        </w:tc>
+      </w:tr>
+      <w:tr>
+        <w:trPr>
+          <w:trHeight w:val="300"/>
+        </w:trPr>
+        <w:tc>
+          <w:tcPr>
+            <w:tcW w:w="3220" w:type="dxa"/>
+            <w:tcBorders>
+              <w:top w:val="nil"/>
+              <w:left w:val="nil"/>
+              <w:bottom w:val="nil"/>
+              <w:right w:val="nil"/>
+            </w:tcBorders>
+            <w:shd w:val="clear" w:color="D9D9D9" w:fill="D9D9D9"/>
+            <w:noWrap/>
+            <w:vAlign w:val="bottom"/>
+            <w:hideMark/>
+          </w:tcPr>
+          <w:p>
+            <w:pPr>
+              <w:rPr>
+                <w:rFonts w:ascii="Calibri" w:hAnsi="Calibri"/>
+                <w:color w:val="000000"/>
+                <w:sz w:val="18"/>
+                <w:szCs w:val="18"/>
+              </w:rPr>
+            </w:pPr>
+            <w:r>
+              <w:rPr>
+                <w:rFonts w:ascii="Calibri" w:hAnsi="Calibri"/>
+                <w:color w:val="000000"/>
+                <w:sz w:val="18"/>
+                <w:szCs w:val="18"/>
+              </w:rPr>
+              <w:t>Driving Distance 0.0</w:t>
+            </w:r>
+          </w:p>
+        </w:tc>
+        <w:tc>
+          <w:tcPr>
+            <w:tcW w:w="2880" w:type="dxa"/>
+            <w:tcBorders>
+              <w:top w:val="nil"/>
+              <w:left w:val="nil"/>
+              <w:bottom w:val="nil"/>
+              <w:right w:val="nil"/>
+            </w:tcBorders>
+            <w:shd w:val="clear" w:color="D9D9D9" w:fill="D9D9D9"/>
+            <w:noWrap/>
+            <w:vAlign w:val="bottom"/>
+            <w:hideMark/>
+          </w:tcPr>
+          <w:p>
+            <w:pPr>
+              <w:rPr>
+                <w:rFonts w:ascii="Calibri" w:hAnsi="Calibri"/>
+                <w:color w:val="000000"/>
+                <w:sz w:val="18"/>
+                <w:szCs w:val="18"/>
+              </w:rPr>
+            </w:pPr>
+            <w:r>
+              <w:rPr>
+                <w:rFonts w:ascii="Calibri" w:hAnsi="Calibri"/>
+                <w:color w:val="000000"/>
+                <w:sz w:val="18"/>
+                <w:szCs w:val="18"/>
+              </w:rPr>
+              <w:t>drivingDistance_disposalSite</w:t>
+            </w:r>
+          </w:p>
+        </w:tc>
+        <w:tc>
+          <w:tcPr>
+            <w:tcW w:w="3320" w:type="dxa"/>
+            <w:tcBorders>
+              <w:top w:val="nil"/>
+              <w:left w:val="nil"/>
+              <w:bottom w:val="nil"/>
+              <w:right w:val="nil"/>
+            </w:tcBorders>
+            <w:shd w:val="clear" w:color="D9D9D9" w:fill="D9D9D9"/>
+            <w:noWrap/>
+            <w:vAlign w:val="bottom"/>
+            <w:hideMark/>
+          </w:tcPr>
+          <w:p>
+            <w:pPr>
+              <w:rPr>
+                <w:rFonts w:ascii="Calibri" w:hAnsi="Calibri"/>
+                <w:color w:val="000000"/>
+                <w:sz w:val="18"/>
+                <w:szCs w:val="18"/>
+              </w:rPr>
+            </w:pPr>
+            <w:r>
+              <w:rPr>
+                <w:rFonts w:ascii="Calibri" w:hAnsi="Calibri"/>
+                <w:color w:val="000000"/>
+                <w:sz w:val="18"/>
+                <w:szCs w:val="18"/>
+              </w:rPr>
+              <w:t>drivingDistance_disposalSite_line</w:t>
+            </w:r>
+          </w:p>
+        </w:tc>
+      </w:tr>
+      <w:tr>
+        <w:trPr>
+          <w:trHeight w:val="300"/>
+        </w:trPr>
+        <w:tc>
+          <w:tcPr>
+            <w:tcW w:w="3220" w:type="dxa"/>
+            <w:tcBorders>
+              <w:top w:val="nil"/>
+              <w:left w:val="nil"/>
+              <w:bottom w:val="nil"/>
+              <w:right w:val="nil"/>
+            </w:tcBorders>
+            <w:shd w:val="clear" w:color="auto" w:fill="auto"/>
+            <w:noWrap/>
+            <w:vAlign w:val="bottom"/>
+            <w:hideMark/>
+          </w:tcPr>
+          <w:p>
+            <w:pPr>
+              <w:rPr>
+                <w:rFonts w:ascii="Calibri" w:hAnsi="Calibri"/>
+                <w:color w:val="000000"/>
+                <w:sz w:val="18"/>
+                <w:szCs w:val="18"/>
+              </w:rPr>
+            </w:pPr>
+            <w:r>
+              <w:rPr>
+                <w:rFonts w:ascii="Calibri" w:hAnsi="Calibri"/>
+                <w:color w:val="000000"/>
+                <w:sz w:val="18"/>
+                <w:szCs w:val="18"/>
+              </w:rPr>
+              <w:t>Customer Site Time (mins) </w:t>
+            </w:r>
+          </w:p>
+        </w:tc>
+        <w:tc>
+          <w:tcPr>
+            <w:tcW w:w="2880" w:type="dxa"/>
+            <w:tcBorders>
+              <w:top w:val="nil"/>
+              <w:left w:val="nil"/>
+              <w:bottom w:val="nil"/>
+              <w:right w:val="nil"/>
+            </w:tcBorders>
+            <w:shd w:val="clear" w:color="auto" w:fill="auto"/>
+            <w:noWrap/>
+            <w:vAlign w:val="bottom"/>
+            <w:hideMark/>
+          </w:tcPr>
+          <w:p>
+            <w:pPr>
+              <w:rPr>
+                <w:rFonts w:ascii="Calibri" w:hAnsi="Calibri"/>
+                <w:color w:val="000000"/>
+                <w:sz w:val="18"/>
+                <w:szCs w:val="18"/>
+              </w:rPr>
+            </w:pPr>
+            <w:r>
+              <w:rPr>
+                <w:rFonts w:ascii="Calibri" w:hAnsi="Calibri"/>
+                <w:color w:val="000000"/>
+                <w:sz w:val="18"/>
+                <w:szCs w:val="18"/>
+              </w:rPr>
+              <w:t>customerSiteTime_disposalSite</w:t>
+            </w:r>
+          </w:p>
+        </w:tc>
+        <w:tc>
+          <w:tcPr>
+            <w:tcW w:w="3320" w:type="dxa"/>
+            <w:tcBorders>
+              <w:top w:val="nil"/>
+              <w:left w:val="nil"/>
+              <w:bottom w:val="nil"/>
+              <w:right w:val="nil"/>
+            </w:tcBorders>
+            <w:shd w:val="clear" w:color="auto" w:fill="auto"/>
+            <w:noWrap/>
+            <w:vAlign w:val="bottom"/>
+            <w:hideMark/>
+          </w:tcPr>
+          <w:p>
+            <w:pPr>
+              <w:rPr>
+                <w:rFonts w:ascii="Calibri" w:hAnsi="Calibri"/>
+                <w:color w:val="000000"/>
+                <w:sz w:val="18"/>
+                <w:szCs w:val="18"/>
+              </w:rPr>
+            </w:pPr>
+            <w:r>
+              <w:rPr>
+                <w:rFonts w:ascii="Calibri" w:hAnsi="Calibri"/>
+                <w:color w:val="000000"/>
+                <w:sz w:val="18"/>
+                <w:szCs w:val="18"/>
+              </w:rPr>
+              <w:t>customerSiteTime_disposalSite_line</w:t>
+            </w:r>
+          </w:p>
+        </w:tc>
+      </w:tr>
+      <w:tr>
+        <w:trPr>
+          <w:trHeight w:val="300"/>
+        </w:trPr>
+        <w:tc>
+          <w:tcPr>
+            <w:tcW w:w="3220" w:type="dxa"/>
+            <w:tcBorders>
+              <w:top w:val="nil"/>
+              <w:left w:val="nil"/>
+              <w:bottom w:val="nil"/>
+              <w:right w:val="nil"/>
+            </w:tcBorders>
+            <w:shd w:val="clear" w:color="D9D9D9" w:fill="D9D9D9"/>
+            <w:noWrap/>
+            <w:vAlign w:val="bottom"/>
+            <w:hideMark/>
+          </w:tcPr>
+          <w:p>
+            <w:pPr>
+              <w:rPr>
+                <w:rFonts w:ascii="Calibri" w:hAnsi="Calibri"/>
+                <w:color w:val="000000"/>
+                <w:sz w:val="18"/>
+                <w:szCs w:val="18"/>
+              </w:rPr>
+            </w:pPr>
+            <w:r>
+              <w:rPr>
+                <w:rFonts w:ascii="Calibri" w:hAnsi="Calibri"/>
+                <w:color w:val="000000"/>
+                <w:sz w:val="18"/>
+                <w:szCs w:val="18"/>
+              </w:rPr>
+              <w:t>Round trip drive time (mins) </w:t>
+            </w:r>
+          </w:p>
+        </w:tc>
+        <w:tc>
+          <w:tcPr>
+            <w:tcW w:w="2880" w:type="dxa"/>
+            <w:tcBorders>
+              <w:top w:val="nil"/>
+              <w:left w:val="nil"/>
+              <w:bottom w:val="nil"/>
+              <w:right w:val="nil"/>
+            </w:tcBorders>
+            <w:shd w:val="clear" w:color="D9D9D9" w:fill="D9D9D9"/>
+            <w:noWrap/>
+            <w:vAlign w:val="bottom"/>
+            <w:hideMark/>
+          </w:tcPr>
+          <w:p>
+            <w:pPr>
+              <w:rPr>
+                <w:rFonts w:ascii="Calibri" w:hAnsi="Calibri"/>
+                <w:color w:val="000000"/>
+                <w:sz w:val="18"/>
+                <w:szCs w:val="18"/>
+              </w:rPr>
+            </w:pPr>
+            <w:r>
+              <w:rPr>
+                <w:rFonts w:ascii="Calibri" w:hAnsi="Calibri"/>
+                <w:color w:val="000000"/>
+                <w:sz w:val="18"/>
+                <w:szCs w:val="18"/>
+              </w:rPr>
+              <w:t>roundtripDriveTime_disposalSite</w:t>
+            </w:r>
+          </w:p>
+        </w:tc>
+        <w:tc>
+          <w:tcPr>
+            <w:tcW w:w="3320" w:type="dxa"/>
+            <w:tcBorders>
+              <w:top w:val="nil"/>
+              <w:left w:val="nil"/>
+              <w:bottom w:val="nil"/>
+              <w:right w:val="nil"/>
+            </w:tcBorders>
+            <w:shd w:val="clear" w:color="D9D9D9" w:fill="D9D9D9"/>
+            <w:noWrap/>
+            <w:vAlign w:val="bottom"/>
+            <w:hideMark/>
+          </w:tcPr>
+          <w:p>
+            <w:pPr>
+              <w:rPr>
+                <w:rFonts w:ascii="Calibri" w:hAnsi="Calibri"/>
+                <w:color w:val="000000"/>
+                <w:sz w:val="18"/>
+                <w:szCs w:val="18"/>
+              </w:rPr>
+            </w:pPr>
+            <w:r>
+              <w:rPr>
+                <w:rFonts w:ascii="Calibri" w:hAnsi="Calibri"/>
+                <w:color w:val="000000"/>
+                <w:sz w:val="18"/>
+                <w:szCs w:val="18"/>
+              </w:rPr>
+              <w:t>roundtripDriveTime_disposalSite_line</w:t>
+            </w:r>
+          </w:p>
+        </w:tc>
+      </w:tr>
+      <w:tr>
+        <w:trPr>
+          <w:trHeight w:val="300"/>
+        </w:trPr>
+        <w:tc>
+          <w:tcPr>
+            <w:tcW w:w="3220" w:type="dxa"/>
+            <w:tcBorders>
+              <w:top w:val="nil"/>
+              <w:left w:val="nil"/>
+              <w:bottom w:val="nil"/>
+              <w:right w:val="nil"/>
+            </w:tcBorders>
+            <w:shd w:val="clear" w:color="auto" w:fill="auto"/>
+            <w:noWrap/>
+            <w:vAlign w:val="bottom"/>
+            <w:hideMark/>
+          </w:tcPr>
+          <w:p>
+            <w:pPr>
+              <w:rPr>
+                <w:rFonts w:ascii="Calibri" w:hAnsi="Calibri"/>
+                <w:color w:val="000000"/>
+                <w:sz w:val="18"/>
+                <w:szCs w:val="18"/>
+              </w:rPr>
+            </w:pPr>
+            <w:r>
+              <w:rPr>
+                <w:rFonts w:ascii="Calibri" w:hAnsi="Calibri"/>
+                <w:color w:val="000000"/>
+                <w:sz w:val="18"/>
+                <w:szCs w:val="18"/>
+              </w:rPr>
+              <w:t>Disposal time (mins)</w:t>
+            </w:r>
+          </w:p>
+        </w:tc>
+        <w:tc>
+          <w:tcPr>
+            <w:tcW w:w="2880" w:type="dxa"/>
+            <w:tcBorders>
+              <w:top w:val="nil"/>
+              <w:left w:val="nil"/>
+              <w:bottom w:val="nil"/>
+              <w:right w:val="nil"/>
+            </w:tcBorders>
+            <w:shd w:val="clear" w:color="auto" w:fill="auto"/>
+            <w:noWrap/>
+            <w:vAlign w:val="bottom"/>
+            <w:hideMark/>
+          </w:tcPr>
+          <w:p>
+            <w:pPr>
+              <w:rPr>
+                <w:rFonts w:ascii="Calibri" w:hAnsi="Calibri"/>
+                <w:color w:val="000000"/>
+                <w:sz w:val="18"/>
+                <w:szCs w:val="18"/>
+              </w:rPr>
+            </w:pPr>
+            <w:r>
+              <w:rPr>
+                <w:rFonts w:ascii="Calibri" w:hAnsi="Calibri"/>
+                <w:color w:val="000000"/>
+                <w:sz w:val="18"/>
+                <w:szCs w:val="18"/>
+              </w:rPr>
+              <w:t>disposalTime_disposalSite</w:t>
+            </w:r>
+          </w:p>
+        </w:tc>
+        <w:tc>
+          <w:tcPr>
+            <w:tcW w:w="3320" w:type="dxa"/>
+            <w:tcBorders>
+              <w:top w:val="nil"/>
+              <w:left w:val="nil"/>
+              <w:bottom w:val="nil"/>
+              <w:right w:val="nil"/>
+            </w:tcBorders>
+            <w:shd w:val="clear" w:color="auto" w:fill="auto"/>
+            <w:noWrap/>
+            <w:vAlign w:val="bottom"/>
+            <w:hideMark/>
+          </w:tcPr>
+          <w:p>
+            <w:pPr>
+              <w:rPr>
+                <w:rFonts w:ascii="Calibri" w:hAnsi="Calibri"/>
+                <w:color w:val="000000"/>
+                <w:sz w:val="18"/>
+                <w:szCs w:val="18"/>
+              </w:rPr>
+            </w:pPr>
+            <w:r>
+              <w:rPr>
+                <w:rFonts w:ascii="Calibri" w:hAnsi="Calibri"/>
+                <w:color w:val="000000"/>
+                <w:sz w:val="18"/>
+                <w:szCs w:val="18"/>
+              </w:rPr>
+              <w:t>disposalTime_disposalSite_line</w:t>
+            </w:r>
+          </w:p>
+        </w:tc>
+      </w:tr>
+      <w:tr>
+        <w:trPr>
+          <w:trHeight w:val="300"/>
+        </w:trPr>
+        <w:tc>
+          <w:tcPr>
+            <w:tcW w:w="3220" w:type="dxa"/>
+            <w:tcBorders>
+              <w:top w:val="nil"/>
+              <w:left w:val="nil"/>
+              <w:bottom w:val="nil"/>
+              <w:right w:val="nil"/>
+            </w:tcBorders>
+            <w:shd w:val="clear" w:color="D9D9D9" w:fill="D9D9D9"/>
+            <w:noWrap/>
+            <w:vAlign w:val="bottom"/>
+            <w:hideMark/>
+          </w:tcPr>
+          <w:p>
+            <w:pPr>
+              <w:rPr>
+                <w:rFonts w:ascii="Calibri" w:hAnsi="Calibri"/>
+                <w:color w:val="000000"/>
+                <w:sz w:val="18"/>
+                <w:szCs w:val="18"/>
+              </w:rPr>
+            </w:pPr>
+            <w:r>
+              <w:rPr>
+                <w:rFonts w:ascii="Calibri" w:hAnsi="Calibri"/>
+                <w:color w:val="000000"/>
+                <w:sz w:val="18"/>
+                <w:szCs w:val="18"/>
+              </w:rPr>
+              <w:t>Total Time (mins)</w:t>
+            </w:r>
+          </w:p>
+        </w:tc>
+        <w:tc>
+          <w:tcPr>
+            <w:tcW w:w="2880" w:type="dxa"/>
+            <w:tcBorders>
+              <w:top w:val="nil"/>
+              <w:left w:val="nil"/>
+              <w:bottom w:val="nil"/>
+              <w:right w:val="nil"/>
+            </w:tcBorders>
+            <w:shd w:val="clear" w:color="D9D9D9" w:fill="D9D9D9"/>
+            <w:noWrap/>
+            <w:vAlign w:val="bottom"/>
+            <w:hideMark/>
+          </w:tcPr>
+          <w:p>
+            <w:pPr>
+              <w:rPr>
+                <w:rFonts w:ascii="Calibri" w:hAnsi="Calibri"/>
+                <w:color w:val="000000"/>
+                <w:sz w:val="18"/>
+                <w:szCs w:val="18"/>
+              </w:rPr>
+            </w:pPr>
+            <w:r>
+              <w:rPr>
+                <w:rFonts w:ascii="Calibri" w:hAnsi="Calibri"/>
+                <w:color w:val="000000"/>
+                <w:sz w:val="18"/>
+                <w:szCs w:val="18"/>
+              </w:rPr>
+              <w:t>totalTime_disposalSite</w:t>
+            </w:r>
+          </w:p>
+        </w:tc>
+        <w:tc>
+          <w:tcPr>
+            <w:tcW w:w="3320" w:type="dxa"/>
+            <w:tcBorders>
+              <w:top w:val="nil"/>
+              <w:left w:val="nil"/>
+              <w:bottom w:val="nil"/>
+              <w:right w:val="nil"/>
+            </w:tcBorders>
+            <w:shd w:val="clear" w:color="D9D9D9" w:fill="D9D9D9"/>
+            <w:noWrap/>
+            <w:vAlign w:val="bottom"/>
+            <w:hideMark/>
+          </w:tcPr>
+          <w:p>
+            <w:pPr>
+              <w:rPr>
+                <w:rFonts w:ascii="Calibri" w:hAnsi="Calibri"/>
+                <w:color w:val="000000"/>
+                <w:sz w:val="18"/>
+                <w:szCs w:val="18"/>
+              </w:rPr>
+            </w:pPr>
+            <w:r>
+              <w:rPr>
+                <w:rFonts w:ascii="Calibri" w:hAnsi="Calibri"/>
+                <w:color w:val="000000"/>
+                <w:sz w:val="18"/>
+                <w:szCs w:val="18"/>
+              </w:rPr>
+              <w:t>totalTime_disposalSite_line</w:t>
+            </w:r>
+          </w:p>
+        </w:tc>
+      </w:tr>
+      <w:tr>
+        <w:trPr>
+          <w:trHeight w:val="300"/>
+        </w:trPr>
+        <w:tc>
+          <w:tcPr>
+            <w:tcW w:w="3220" w:type="dxa"/>
+            <w:tcBorders>
+              <w:top w:val="nil"/>
+              <w:left w:val="nil"/>
+              <w:bottom w:val="nil"/>
+              <w:right w:val="nil"/>
+            </w:tcBorders>
+            <w:shd w:val="clear" w:color="auto" w:fill="auto"/>
+            <w:noWrap/>
+            <w:vAlign w:val="bottom"/>
+            <w:hideMark/>
+          </w:tcPr>
+          <w:p>
+            <w:pPr>
+              <w:rPr>
+                <w:rFonts w:ascii="Calibri" w:hAnsi="Calibri"/>
+                <w:color w:val="000000"/>
+                <w:sz w:val="18"/>
+                <w:szCs w:val="18"/>
+              </w:rPr>
+            </w:pPr>
+            <w:r>
+              <w:rPr>
+                <w:rFonts w:ascii="Calibri" w:hAnsi="Calibri"/>
+                <w:color w:val="000000"/>
+                <w:sz w:val="18"/>
+                <w:szCs w:val="18"/>
+              </w:rPr>
+              <w:t>Customer Site Time Override </w:t>
+            </w:r>
+          </w:p>
+        </w:tc>
+        <w:tc>
+          <w:tcPr>
+            <w:tcW w:w="2880" w:type="dxa"/>
+            <w:tcBorders>
+              <w:top w:val="nil"/>
+              <w:left w:val="nil"/>
+              <w:bottom w:val="nil"/>
+              <w:right w:val="nil"/>
+            </w:tcBorders>
+            <w:shd w:val="clear" w:color="auto" w:fill="auto"/>
+            <w:noWrap/>
+            <w:vAlign w:val="bottom"/>
+            <w:hideMark/>
+          </w:tcPr>
+          <w:p>
+            <w:pPr>
+              <w:rPr>
+                <w:rFonts w:ascii="Calibri" w:hAnsi="Calibri"/>
+                <w:color w:val="000000"/>
+                <w:sz w:val="18"/>
+                <w:szCs w:val="18"/>
+              </w:rPr>
+            </w:pPr>
+            <w:r>
+              <w:rPr>
+                <w:rFonts w:ascii="Calibri" w:hAnsi="Calibri"/>
+                <w:color w:val="000000"/>
+                <w:sz w:val="18"/>
+                <w:szCs w:val="18"/>
+              </w:rPr>
+              <w:t>customerSiteTimeOverride_l</w:t>
+            </w:r>
+          </w:p>
+        </w:tc>
+        <w:tc>
+          <w:tcPr>
+            <w:tcW w:w="3320" w:type="dxa"/>
+            <w:tcBorders>
+              <w:top w:val="nil"/>
+              <w:left w:val="nil"/>
+              <w:bottom w:val="nil"/>
+              <w:right w:val="nil"/>
+            </w:tcBorders>
+            <w:shd w:val="clear" w:color="auto" w:fill="auto"/>
+            <w:noWrap/>
+            <w:vAlign w:val="bottom"/>
+            <w:hideMark/>
+          </w:tcPr>
+          <w:p>
+            <w:pPr>
+              <w:rPr>
+                <w:rFonts w:ascii="Calibri" w:hAnsi="Calibri"/>
+                <w:color w:val="000000"/>
+                <w:sz w:val="18"/>
+                <w:szCs w:val="18"/>
+              </w:rPr>
+            </w:pPr>
+            <w:r>
+              <w:rPr>
+                <w:rFonts w:ascii="Calibri" w:hAnsi="Calibri"/>
+                <w:color w:val="000000"/>
+                <w:sz w:val="18"/>
+                <w:szCs w:val="18"/>
+              </w:rPr>
+              <w:t>customerSiteTimeOverride_l_line</w:t>
+            </w:r>
+          </w:p>
+        </w:tc>
+      </w:tr>
+      <w:tr>
+        <w:trPr>
+          <w:trHeight w:val="300"/>
+        </w:trPr>
+        <w:tc>
+          <w:tcPr>
+            <w:tcW w:w="3220" w:type="dxa"/>
+            <w:tcBorders>
+              <w:top w:val="nil"/>
+              <w:left w:val="nil"/>
+              <w:bottom w:val="nil"/>
+              <w:right w:val="nil"/>
+            </w:tcBorders>
+            <w:shd w:val="clear" w:color="D9D9D9" w:fill="D9D9D9"/>
+            <w:noWrap/>
+            <w:vAlign w:val="bottom"/>
+            <w:hideMark/>
+          </w:tcPr>
+          <w:p>
+            <w:pPr>
+              <w:rPr>
+                <w:rFonts w:ascii="Calibri" w:hAnsi="Calibri"/>
+                <w:color w:val="000000"/>
+                <w:sz w:val="18"/>
+                <w:szCs w:val="18"/>
+              </w:rPr>
+            </w:pPr>
+            <w:r>
+              <w:rPr>
+                <w:rFonts w:ascii="Calibri" w:hAnsi="Calibri"/>
+                <w:color w:val="000000"/>
+                <w:sz w:val="18"/>
+                <w:szCs w:val="18"/>
+              </w:rPr>
+              <w:t>Round trip drive time Override(mins) </w:t>
+            </w:r>
+          </w:p>
+        </w:tc>
+        <w:tc>
+          <w:tcPr>
+            <w:tcW w:w="2880" w:type="dxa"/>
+            <w:tcBorders>
+              <w:top w:val="nil"/>
+              <w:left w:val="nil"/>
+              <w:bottom w:val="nil"/>
+              <w:right w:val="nil"/>
+            </w:tcBorders>
+            <w:shd w:val="clear" w:color="D9D9D9" w:fill="D9D9D9"/>
+            <w:noWrap/>
+            <w:vAlign w:val="bottom"/>
+            <w:hideMark/>
+          </w:tcPr>
+          <w:p>
+            <w:pPr>
+              <w:rPr>
+                <w:rFonts w:ascii="Calibri" w:hAnsi="Calibri"/>
+                <w:color w:val="000000"/>
+                <w:sz w:val="18"/>
+                <w:szCs w:val="18"/>
+              </w:rPr>
+            </w:pPr>
+            <w:r>
+              <w:rPr>
+                <w:rFonts w:ascii="Calibri" w:hAnsi="Calibri"/>
+                <w:color w:val="000000"/>
+                <w:sz w:val="18"/>
+                <w:szCs w:val="18"/>
+              </w:rPr>
+              <w:t>roundtripDriveTimeOverride_l</w:t>
+            </w:r>
+          </w:p>
+        </w:tc>
+        <w:tc>
+          <w:tcPr>
+            <w:tcW w:w="3320" w:type="dxa"/>
+            <w:tcBorders>
+              <w:top w:val="nil"/>
+              <w:left w:val="nil"/>
+              <w:bottom w:val="nil"/>
+              <w:right w:val="nil"/>
+            </w:tcBorders>
+            <w:shd w:val="clear" w:color="D9D9D9" w:fill="D9D9D9"/>
+            <w:noWrap/>
+            <w:vAlign w:val="bottom"/>
+            <w:hideMark/>
+          </w:tcPr>
+          <w:p>
+            <w:pPr>
+              <w:rPr>
+                <w:rFonts w:ascii="Calibri" w:hAnsi="Calibri"/>
+                <w:color w:val="000000"/>
+                <w:sz w:val="18"/>
+                <w:szCs w:val="18"/>
+              </w:rPr>
+            </w:pPr>
+            <w:r>
+              <w:rPr>
+                <w:rFonts w:ascii="Calibri" w:hAnsi="Calibri"/>
+                <w:color w:val="000000"/>
+                <w:sz w:val="18"/>
+                <w:szCs w:val="18"/>
+              </w:rPr>
+              <w:t>roundtripDriveTimeOverride_l_line</w:t>
+            </w:r>
+          </w:p>
+        </w:tc>
+      </w:tr>
+      <w:tr>
+        <w:trPr>
+          <w:trHeight w:val="300"/>
+        </w:trPr>
+        <w:tc>
+          <w:tcPr>
+            <w:tcW w:w="3220" w:type="dxa"/>
+            <w:tcBorders>
+              <w:top w:val="nil"/>
+              <w:left w:val="nil"/>
+              <w:bottom w:val="nil"/>
+              <w:right w:val="nil"/>
+            </w:tcBorders>
+            <w:shd w:val="clear" w:color="auto" w:fill="auto"/>
+            <w:noWrap/>
+            <w:vAlign w:val="bottom"/>
+            <w:hideMark/>
+          </w:tcPr>
+          <w:p>
+            <w:pPr>
+              <w:rPr>
+                <w:rFonts w:ascii="Calibri" w:hAnsi="Calibri"/>
+                <w:color w:val="000000"/>
+                <w:sz w:val="18"/>
+                <w:szCs w:val="18"/>
+              </w:rPr>
+            </w:pPr>
+            <w:r>
+              <w:rPr>
+                <w:rFonts w:ascii="Calibri" w:hAnsi="Calibri"/>
+                <w:color w:val="000000"/>
+                <w:sz w:val="18"/>
+                <w:szCs w:val="18"/>
+              </w:rPr>
+              <w:t>Disposal time override </w:t>
+            </w:r>
+          </w:p>
+        </w:tc>
+        <w:tc>
+          <w:tcPr>
+            <w:tcW w:w="2880" w:type="dxa"/>
+            <w:tcBorders>
+              <w:top w:val="nil"/>
+              <w:left w:val="nil"/>
+              <w:bottom w:val="nil"/>
+              <w:right w:val="nil"/>
+            </w:tcBorders>
+            <w:shd w:val="clear" w:color="auto" w:fill="auto"/>
+            <w:noWrap/>
+            <w:vAlign w:val="bottom"/>
+            <w:hideMark/>
+          </w:tcPr>
+          <w:p>
+            <w:pPr>
+              <w:rPr>
+                <w:rFonts w:ascii="Calibri" w:hAnsi="Calibri"/>
+                <w:color w:val="000000"/>
+                <w:sz w:val="18"/>
+                <w:szCs w:val="18"/>
+              </w:rPr>
+            </w:pPr>
+            <w:r>
+              <w:rPr>
+                <w:rFonts w:ascii="Calibri" w:hAnsi="Calibri"/>
+                <w:color w:val="000000"/>
+                <w:sz w:val="18"/>
+                <w:szCs w:val="18"/>
+              </w:rPr>
+              <w:t>disposalTimeOverride_l</w:t>
+            </w:r>
+          </w:p>
+        </w:tc>
+        <w:tc>
+          <w:tcPr>
+            <w:tcW w:w="3320" w:type="dxa"/>
+            <w:tcBorders>
+              <w:top w:val="nil"/>
+              <w:left w:val="nil"/>
+              <w:bottom w:val="nil"/>
+              <w:right w:val="nil"/>
+            </w:tcBorders>
+            <w:shd w:val="clear" w:color="auto" w:fill="auto"/>
+            <w:noWrap/>
+            <w:vAlign w:val="bottom"/>
+            <w:hideMark/>
+          </w:tcPr>
+          <w:p>
+            <w:pPr>
+              <w:rPr>
+                <w:rFonts w:ascii="Calibri" w:hAnsi="Calibri"/>
+                <w:color w:val="000000"/>
+                <w:sz w:val="18"/>
+                <w:szCs w:val="18"/>
+              </w:rPr>
+            </w:pPr>
+            <w:r>
+              <w:rPr>
+                <w:rFonts w:ascii="Calibri" w:hAnsi="Calibri"/>
+                <w:color w:val="000000"/>
+                <w:sz w:val="18"/>
+                <w:szCs w:val="18"/>
+              </w:rPr>
+              <w:t>disposalTimeOverride_l_line</w:t>
+            </w:r>
+          </w:p>
+        </w:tc>
+      </w:tr>
+      <w:tr>
+        <w:trPr>
+          <w:trHeight w:val="300"/>
+        </w:trPr>
+        <w:tc>
+          <w:tcPr>
+            <w:tcW w:w="3220" w:type="dxa"/>
+            <w:tcBorders>
+              <w:top w:val="nil"/>
+              <w:left w:val="nil"/>
+              <w:bottom w:val="nil"/>
+              <w:right w:val="nil"/>
+            </w:tcBorders>
+            <w:shd w:val="clear" w:color="D9D9D9" w:fill="D9D9D9"/>
+            <w:noWrap/>
+            <w:vAlign w:val="bottom"/>
+            <w:hideMark/>
+          </w:tcPr>
+          <w:p>
+            <w:pPr>
+              <w:rPr>
+                <w:rFonts w:ascii="Calibri" w:hAnsi="Calibri"/>
+                <w:color w:val="000000"/>
+                <w:sz w:val="18"/>
+                <w:szCs w:val="18"/>
+              </w:rPr>
+            </w:pPr>
+            <w:r>
+              <w:rPr>
+                <w:rFonts w:ascii="Calibri" w:hAnsi="Calibri"/>
+                <w:color w:val="000000"/>
+                <w:sz w:val="18"/>
+                <w:szCs w:val="18"/>
+              </w:rPr>
+              <w:t>Additional Paperwork</w:t>
+            </w:r>
+          </w:p>
+        </w:tc>
+        <w:tc>
+          <w:tcPr>
+            <w:tcW w:w="2880" w:type="dxa"/>
+            <w:tcBorders>
+              <w:top w:val="nil"/>
+              <w:left w:val="nil"/>
+              <w:bottom w:val="nil"/>
+              <w:right w:val="nil"/>
+            </w:tcBorders>
+            <w:shd w:val="clear" w:color="D9D9D9" w:fill="D9D9D9"/>
+            <w:noWrap/>
+            <w:vAlign w:val="bottom"/>
+            <w:hideMark/>
+          </w:tcPr>
+          <w:p>
+            <w:pPr>
+              <w:rPr>
+                <w:rFonts w:ascii="Calibri" w:hAnsi="Calibri"/>
+                <w:color w:val="000000"/>
+                <w:sz w:val="18"/>
+                <w:szCs w:val="18"/>
+              </w:rPr>
+            </w:pPr>
+            <w:r>
+              <w:rPr>
+                <w:rFonts w:ascii="Calibri" w:hAnsi="Calibri"/>
+                <w:color w:val="000000"/>
+                <w:sz w:val="18"/>
+                <w:szCs w:val="18"/>
+              </w:rPr>
+              <w:t>additionalPaperwork_l</w:t>
+            </w:r>
+          </w:p>
+        </w:tc>
+        <w:tc>
+          <w:tcPr>
+            <w:tcW w:w="3320" w:type="dxa"/>
+            <w:tcBorders>
+              <w:top w:val="nil"/>
+              <w:left w:val="nil"/>
+              <w:bottom w:val="nil"/>
+              <w:right w:val="nil"/>
+            </w:tcBorders>
+            <w:shd w:val="clear" w:color="D9D9D9" w:fill="D9D9D9"/>
+            <w:noWrap/>
+            <w:vAlign w:val="bottom"/>
+            <w:hideMark/>
+          </w:tcPr>
+          <w:p>
+            <w:pPr>
+              <w:rPr>
+                <w:rFonts w:ascii="Calibri" w:hAnsi="Calibri"/>
+                <w:color w:val="000000"/>
+                <w:sz w:val="18"/>
+                <w:szCs w:val="18"/>
+              </w:rPr>
+            </w:pPr>
+            <w:r>
+              <w:rPr>
+                <w:rFonts w:ascii="Calibri" w:hAnsi="Calibri"/>
+                <w:color w:val="000000"/>
+                <w:sz w:val="18"/>
+                <w:szCs w:val="18"/>
+              </w:rPr>
+              <w:t>additionalPaperwork_l_line</w:t>
+            </w:r>
+          </w:p>
+        </w:tc>
+      </w:tr>
+      <w:tr>
+        <w:trPr>
+          <w:trHeight w:val="300"/>
+        </w:trPr>
+        <w:tc>
+          <w:tcPr>
+            <w:tcW w:w="3220" w:type="dxa"/>
+            <w:tcBorders>
+              <w:top w:val="nil"/>
+              <w:left w:val="nil"/>
+              <w:bottom w:val="single" w:sz="8" w:space="0" w:color="000000"/>
+              <w:right w:val="nil"/>
+            </w:tcBorders>
+            <w:shd w:val="clear" w:color="auto" w:fill="auto"/>
+            <w:noWrap/>
+            <w:vAlign w:val="bottom"/>
+            <w:hideMark/>
+          </w:tcPr>
+          <w:p>
+            <w:pPr>
+              <w:rPr>
+                <w:rFonts w:ascii="Calibri" w:hAnsi="Calibri"/>
+                <w:color w:val="000000"/>
+                <w:sz w:val="18"/>
+                <w:szCs w:val="18"/>
+              </w:rPr>
+            </w:pPr>
+            <w:r>
+              <w:rPr>
+                <w:rFonts w:ascii="Calibri" w:hAnsi="Calibri"/>
+                <w:color w:val="000000"/>
+                <w:sz w:val="18"/>
+                <w:szCs w:val="18"/>
+              </w:rPr>
+              <w:t>Disposal Ticket Signature</w:t>
+            </w:r>
+          </w:p>
+        </w:tc>
+        <w:tc>
+          <w:tcPr>
+            <w:tcW w:w="2880" w:type="dxa"/>
+            <w:tcBorders>
+              <w:top w:val="nil"/>
+              <w:left w:val="nil"/>
+              <w:bottom w:val="single" w:sz="8" w:space="0" w:color="000000"/>
+              <w:right w:val="nil"/>
+            </w:tcBorders>
+            <w:shd w:val="clear" w:color="auto" w:fill="auto"/>
+            <w:noWrap/>
+            <w:vAlign w:val="bottom"/>
+            <w:hideMark/>
+          </w:tcPr>
+          <w:p>
+            <w:pPr>
+              <w:rPr>
+                <w:rFonts w:ascii="Calibri" w:hAnsi="Calibri"/>
+                <w:color w:val="000000"/>
+                <w:sz w:val="18"/>
+                <w:szCs w:val="18"/>
+              </w:rPr>
+            </w:pPr>
+            <w:r>
+              <w:rPr>
+                <w:rFonts w:ascii="Calibri" w:hAnsi="Calibri"/>
+                <w:color w:val="000000"/>
+                <w:sz w:val="18"/>
+                <w:szCs w:val="18"/>
+              </w:rPr>
+              <w:t>disposalTicketSignature_l</w:t>
+            </w:r>
+          </w:p>
+        </w:tc>
+        <w:tc>
+          <w:tcPr>
+            <w:tcW w:w="3320" w:type="dxa"/>
+            <w:tcBorders>
+              <w:top w:val="nil"/>
+              <w:left w:val="nil"/>
+              <w:bottom w:val="single" w:sz="8" w:space="0" w:color="000000"/>
+              <w:right w:val="nil"/>
+            </w:tcBorders>
+            <w:shd w:val="clear" w:color="auto" w:fill="auto"/>
+            <w:noWrap/>
+            <w:vAlign w:val="bottom"/>
+            <w:hideMark/>
+          </w:tcPr>
+          <w:p>
+            <w:pPr>
+              <w:rPr>
+                <w:rFonts w:ascii="Calibri" w:hAnsi="Calibri"/>
+                <w:color w:val="000000"/>
+                <w:sz w:val="18"/>
+                <w:szCs w:val="18"/>
+              </w:rPr>
+            </w:pPr>
+            <w:r>
+              <w:rPr>
+                <w:rFonts w:ascii="Calibri" w:hAnsi="Calibri"/>
+                <w:color w:val="000000"/>
+                <w:sz w:val="18"/>
+                <w:szCs w:val="18"/>
+              </w:rPr>
+              <w:t>disposalTicketSignature_l_line</w:t>
+            </w:r>
+          </w:p>
+        </w:tc>
+      </w:tr>
+    </w:tbl>
+    <w:p>
+      <w:pPr>
+        <w:pStyle w:val="BodyText"/>
+        <w:ind w:left="432"/>
         <w:rPr>
           <w:rFonts w:asciiTheme="minorHAnsi" w:hAnsiTheme="minorHAnsi"/>
           <w:sz w:val="22"/>
           <w:szCs w:val="22"/>
         </w:rPr>
-        <w:t>varrible</w:t>
-      </w:r>
-      <w:proofErr w:type="spellEnd"/>
-      <w:r>
+      </w:pPr>
+    </w:p>
+    <w:p>
+      <w:pPr>
+        <w:pStyle w:val="BodyText"/>
+        <w:ind w:left="432"/>
         <w:rPr>
           <w:rFonts w:asciiTheme="minorHAnsi" w:hAnsiTheme="minorHAnsi"/>
           <w:sz w:val="22"/>
           <w:szCs w:val="22"/>
         </w:rPr>
-        <w:t xml:space="preserve"> names to be added here:</w:t>
-      </w:r>
+      </w:pPr>
     </w:p>
     <w:p>
       <w:pPr>
@@ -3473,6 +4730,7 @@
         <w:rPr>
           <w:rFonts w:asciiTheme="minorHAnsi" w:hAnsiTheme="minorHAnsi"/>
         </w:rPr>
+        <w:lastRenderedPageBreak/>
         <w:t>Report Changes</w:t>
       </w:r>
       <w:bookmarkEnd w:id="15"/>
@@ -3526,9 +4784,9 @@
         </w:rPr>
         <w:t xml:space="preserve"> </w:t>
       </w:r>
+      <w:bookmarkEnd w:id="7"/>
       <w:bookmarkEnd w:id="8"/>
       <w:bookmarkEnd w:id="9"/>
-      <w:bookmarkEnd w:id="10"/>
     </w:p>
     <w:sectPr>
       <w:headerReference w:type="default" r:id="rId15"/>
@@ -3721,7 +4979,7 @@
       <w:rPr>
         <w:noProof/>
       </w:rPr>
-      <w:t>5/28/2015 10:50:50 AM</w:t>
+      <w:t>6/2/2015 8:07:12 AM</w:t>
     </w:r>
     <w:r>
       <w:rPr>
@@ -9426,12 +10684,9 @@
 </file>
 
 <file path=customXml/item1.xml><?xml version="1.0" encoding="utf-8"?>
-<?mso-contentType ?>
-<FormTemplates xmlns="http://schemas.microsoft.com/sharepoint/v3/contenttype/forms">
-  <Display>DocumentLibraryForm</Display>
-  <Edit>DocumentLibraryForm</Edit>
-  <New>DocumentLibraryForm</New>
-</FormTemplates>
+<p:properties xmlns:p="http://schemas.microsoft.com/office/2006/metadata/properties" xmlns:xsi="http://www.w3.org/2001/XMLSchema-instance">
+  <documentManagement/>
+</p:properties>
 </file>
 
 <file path=customXml/item2.xml><?xml version="1.0" encoding="utf-8"?>
@@ -9549,9 +10804,12 @@
 </file>
 
 <file path=customXml/item3.xml><?xml version="1.0" encoding="utf-8"?>
-<p:properties xmlns:p="http://schemas.microsoft.com/office/2006/metadata/properties" xmlns:xsi="http://www.w3.org/2001/XMLSchema-instance">
-  <documentManagement/>
-</p:properties>
+<?mso-contentType ?>
+<FormTemplates xmlns="http://schemas.microsoft.com/sharepoint/v3/contenttype/forms">
+  <Display>DocumentLibraryForm</Display>
+  <Edit>DocumentLibraryForm</Edit>
+  <New>DocumentLibraryForm</New>
+</FormTemplates>
 </file>
 
 <file path=customXml/item4.xml><?xml version="1.0" encoding="utf-8"?>
@@ -9559,9 +10817,9 @@
 </file>
 
 <file path=customXml/itemProps1.xml><?xml version="1.0" encoding="utf-8"?>
-<ds:datastoreItem xmlns:ds="http://schemas.openxmlformats.org/officeDocument/2006/customXml" ds:itemID="{3CBB50F0-8F85-42BF-AC23-9DA2DC66E259}">
+<ds:datastoreItem xmlns:ds="http://schemas.openxmlformats.org/officeDocument/2006/customXml" ds:itemID="{E5265DE5-3E8E-4120-8280-8EC419E03148}">
   <ds:schemaRefs>
-    <ds:schemaRef ds:uri="http://schemas.microsoft.com/sharepoint/v3/contenttype/forms"/>
+    <ds:schemaRef ds:uri="http://schemas.microsoft.com/office/2006/metadata/properties"/>
   </ds:schemaRefs>
 </ds:datastoreItem>
 </file>
@@ -9583,15 +10841,15 @@
 </file>
 
 <file path=customXml/itemProps3.xml><?xml version="1.0" encoding="utf-8"?>
-<ds:datastoreItem xmlns:ds="http://schemas.openxmlformats.org/officeDocument/2006/customXml" ds:itemID="{E5265DE5-3E8E-4120-8280-8EC419E03148}">
+<ds:datastoreItem xmlns:ds="http://schemas.openxmlformats.org/officeDocument/2006/customXml" ds:itemID="{3CBB50F0-8F85-42BF-AC23-9DA2DC66E259}">
   <ds:schemaRefs>
-    <ds:schemaRef ds:uri="http://schemas.microsoft.com/office/2006/metadata/properties"/>
+    <ds:schemaRef ds:uri="http://schemas.microsoft.com/sharepoint/v3/contenttype/forms"/>
   </ds:schemaRefs>
 </ds:datastoreItem>
 </file>
 
 <file path=customXml/itemProps4.xml><?xml version="1.0" encoding="utf-8"?>
-<ds:datastoreItem xmlns:ds="http://schemas.openxmlformats.org/officeDocument/2006/customXml" ds:itemID="{20F23849-B4B9-4184-89AB-A46EFDC7CB71}">
+<ds:datastoreItem xmlns:ds="http://schemas.openxmlformats.org/officeDocument/2006/customXml" ds:itemID="{D2E4134F-443A-47D3-B33D-1497B80A74C8}">
   <ds:schemaRefs>
     <ds:schemaRef ds:uri="http://schemas.openxmlformats.org/officeDocument/2006/bibliography"/>
   </ds:schemaRefs>

</xml_diff>